<commit_message>
added some UML and scrum report
</commit_message>
<xml_diff>
--- a/ScrumReports/Server/Server Team Scrum Meeting Report-MAR-06-2014.docx
+++ b/ScrumReports/Server/Server Team Scrum Meeting Report-MAR-06-2014.docx
@@ -307,39 +307,64 @@
             <w:pPr>
               <w:rPr>
                 <w:rFonts w:ascii="Consolas" w:hAnsi="Consolas" w:cs="Consolas"/>
-                <w:sz w:val="28"/>
-              </w:rPr>
-            </w:pPr>
-            <w:proofErr w:type="spellStart"/>
-            <w:r>
-              <w:rPr>
-                <w:rFonts w:cs="Consolas"/>
-                <w:color w:val="001E00"/>
-                <w:sz w:val="28"/>
-                <w:szCs w:val="28"/>
-              </w:rPr>
-              <w:t>ServerCommandTester</w:t>
-            </w:r>
-            <w:proofErr w:type="spellEnd"/>
-            <w:r>
-              <w:rPr>
-                <w:rFonts w:cs="Consolas"/>
-                <w:color w:val="001E00"/>
-                <w:sz w:val="28"/>
-                <w:szCs w:val="28"/>
-              </w:rPr>
-              <w:t xml:space="preserve"> added</w:t>
-            </w:r>
-            <w:r>
+                <w:sz w:val="20"/>
+                <w:szCs w:val="20"/>
+              </w:rPr>
+            </w:pPr>
+            <w:r>
+              <w:rPr>
+                <w:rFonts w:ascii="Consolas" w:hAnsi="Consolas" w:cs="Consolas"/>
+                <w:sz w:val="20"/>
+                <w:szCs w:val="20"/>
+              </w:rPr>
+              <w:t xml:space="preserve">- </w:t>
+            </w:r>
+            <w:r>
+              <w:rPr>
+                <w:rFonts w:ascii="Consolas" w:hAnsi="Consolas" w:cs="Consolas"/>
+                <w:sz w:val="20"/>
+                <w:szCs w:val="20"/>
+              </w:rPr>
+              <w:t>UML</w:t>
+            </w:r>
+            <w:r>
+              <w:rPr>
+                <w:rFonts w:ascii="Consolas" w:hAnsi="Consolas" w:cs="Consolas"/>
+                <w:sz w:val="20"/>
+                <w:szCs w:val="20"/>
+              </w:rPr>
+              <w:t xml:space="preserve"> added under Design\Server\GameModel.class.violet.html</w:t>
+            </w:r>
+          </w:p>
+          <w:p>
+            <w:pPr>
               <w:rPr>
                 <w:rFonts w:ascii="Consolas" w:hAnsi="Consolas" w:cs="Consolas"/>
                 <w:color w:val="001E00"/>
                 <w:sz w:val="20"/>
                 <w:szCs w:val="20"/>
               </w:rPr>
-              <w:t xml:space="preserve"> (</w:t>
-            </w:r>
+            </w:pPr>
             <w:proofErr w:type="spellStart"/>
+            <w:r>
+              <w:rPr>
+                <w:rFonts w:cs="Consolas"/>
+                <w:color w:val="001E00"/>
+                <w:sz w:val="28"/>
+                <w:szCs w:val="28"/>
+              </w:rPr>
+              <w:t>ServerCommandTester</w:t>
+            </w:r>
+            <w:proofErr w:type="spellEnd"/>
+            <w:r>
+              <w:rPr>
+                <w:rFonts w:cs="Consolas"/>
+                <w:color w:val="001E00"/>
+                <w:sz w:val="28"/>
+                <w:szCs w:val="28"/>
+              </w:rPr>
+              <w:t xml:space="preserve"> added</w:t>
+            </w:r>
             <w:r>
               <w:rPr>
                 <w:rFonts w:ascii="Consolas" w:hAnsi="Consolas" w:cs="Consolas"/>
@@ -347,8 +372,9 @@
                 <w:sz w:val="20"/>
                 <w:szCs w:val="20"/>
               </w:rPr>
-              <w:t>ServerCommandTester</w:t>
-            </w:r>
+              <w:t xml:space="preserve"> (</w:t>
+            </w:r>
+            <w:proofErr w:type="spellStart"/>
             <w:r>
               <w:rPr>
                 <w:rFonts w:ascii="Consolas" w:hAnsi="Consolas" w:cs="Consolas"/>
@@ -356,9 +382,8 @@
                 <w:sz w:val="20"/>
                 <w:szCs w:val="20"/>
               </w:rPr>
-              <w:t>.h</w:t>
-            </w:r>
-            <w:proofErr w:type="spellEnd"/>
+              <w:t>ServerCommandTester</w:t>
+            </w:r>
             <w:r>
               <w:rPr>
                 <w:rFonts w:ascii="Consolas" w:hAnsi="Consolas" w:cs="Consolas"/>
@@ -366,9 +391,9 @@
                 <w:sz w:val="20"/>
                 <w:szCs w:val="20"/>
               </w:rPr>
-              <w:t>/</w:t>
-            </w:r>
-            <w:proofErr w:type="spellStart"/>
+              <w:t>.h</w:t>
+            </w:r>
+            <w:proofErr w:type="spellEnd"/>
             <w:r>
               <w:rPr>
                 <w:rFonts w:ascii="Consolas" w:hAnsi="Consolas" w:cs="Consolas"/>
@@ -376,9 +401,9 @@
                 <w:sz w:val="20"/>
                 <w:szCs w:val="20"/>
               </w:rPr>
-              <w:t>cpp</w:t>
-            </w:r>
-            <w:proofErr w:type="spellEnd"/>
+              <w:t>/</w:t>
+            </w:r>
+            <w:proofErr w:type="spellStart"/>
             <w:r>
               <w:rPr>
                 <w:rFonts w:ascii="Consolas" w:hAnsi="Consolas" w:cs="Consolas"/>
@@ -386,12 +411,92 @@
                 <w:sz w:val="20"/>
                 <w:szCs w:val="20"/>
               </w:rPr>
+              <w:t>cpp</w:t>
+            </w:r>
+            <w:proofErr w:type="spellEnd"/>
+            <w:r>
+              <w:rPr>
+                <w:rFonts w:ascii="Consolas" w:hAnsi="Consolas" w:cs="Consolas"/>
+                <w:color w:val="001E00"/>
+                <w:sz w:val="20"/>
+                <w:szCs w:val="20"/>
+              </w:rPr>
               <w:t>)</w:t>
             </w:r>
-            <w:bookmarkStart w:id="0" w:name="_GoBack"/>
-            <w:bookmarkEnd w:id="0"/>
+          </w:p>
+          <w:p>
+            <w:pPr>
+              <w:rPr>
+                <w:rFonts w:ascii="Consolas" w:hAnsi="Consolas" w:cs="Consolas"/>
+                <w:color w:val="001E00"/>
+                <w:sz w:val="20"/>
+                <w:szCs w:val="20"/>
+              </w:rPr>
+            </w:pPr>
+            <w:r>
+              <w:rPr>
+                <w:rFonts w:cs="Consolas"/>
+                <w:color w:val="001E00"/>
+                <w:sz w:val="28"/>
+                <w:szCs w:val="28"/>
+              </w:rPr>
+              <w:t>Along with tests for the 2 example commands to serve as a template for other command tests</w:t>
+            </w:r>
+          </w:p>
+          <w:p>
+            <w:pPr>
+              <w:rPr>
+                <w:rFonts w:ascii="Consolas" w:hAnsi="Consolas" w:cs="Consolas"/>
+                <w:sz w:val="20"/>
+                <w:szCs w:val="20"/>
+              </w:rPr>
+            </w:pPr>
+            <w:r>
+              <w:rPr>
+                <w:rFonts w:ascii="Consolas" w:hAnsi="Consolas" w:cs="Consolas"/>
+                <w:sz w:val="20"/>
+                <w:szCs w:val="20"/>
+              </w:rPr>
+              <w:t>-</w:t>
+            </w:r>
+            <w:r>
+              <w:rPr>
+                <w:rFonts w:ascii="Consolas" w:hAnsi="Consolas" w:cs="Consolas"/>
+                <w:sz w:val="20"/>
+                <w:szCs w:val="20"/>
+              </w:rPr>
+              <w:t xml:space="preserve"> UML under Design\Server\ServerTester.class.violet.html</w:t>
+            </w:r>
+          </w:p>
+          <w:p>
+            <w:pPr>
+              <w:rPr>
+                <w:rFonts w:ascii="Consolas" w:hAnsi="Consolas" w:cs="Consolas"/>
+                <w:sz w:val="20"/>
+                <w:szCs w:val="20"/>
+              </w:rPr>
+            </w:pPr>
+            <w:r>
+              <w:rPr>
+                <w:rFonts w:ascii="Consolas" w:hAnsi="Consolas" w:cs="Consolas"/>
+                <w:sz w:val="20"/>
+                <w:szCs w:val="20"/>
+              </w:rPr>
+              <w:t>Add</w:t>
+            </w:r>
+          </w:p>
+          <w:p>
+            <w:pPr>
+              <w:rPr>
+                <w:rFonts w:ascii="Consolas" w:hAnsi="Consolas" w:cs="Consolas"/>
+                <w:sz w:val="20"/>
+                <w:szCs w:val="20"/>
+              </w:rPr>
+            </w:pPr>
           </w:p>
         </w:tc>
+        <w:bookmarkStart w:id="0" w:name="_GoBack"/>
+        <w:bookmarkEnd w:id="0"/>
       </w:tr>
       <w:tr>
         <w:trPr>
@@ -835,6 +940,232 @@
     </w:lvl>
   </w:abstractNum>
   <w:abstractNum w:abstractNumId="1">
+    <w:nsid w:val="1C92530D"/>
+    <w:multiLevelType w:val="hybridMultilevel"/>
+    <w:tmpl w:val="1F4AC9CE"/>
+    <w:lvl w:ilvl="0" w:tplc="504E4AF6">
+      <w:numFmt w:val="bullet"/>
+      <w:lvlText w:val="-"/>
+      <w:lvlJc w:val="left"/>
+      <w:pPr>
+        <w:ind w:left="720" w:hanging="360"/>
+      </w:pPr>
+      <w:rPr>
+        <w:rFonts w:ascii="Consolas" w:eastAsiaTheme="minorHAnsi" w:hAnsi="Consolas" w:cs="Consolas" w:hint="default"/>
+        <w:color w:val="001E00"/>
+        <w:sz w:val="20"/>
+      </w:rPr>
+    </w:lvl>
+    <w:lvl w:ilvl="1" w:tplc="10090003" w:tentative="1">
+      <w:start w:val="1"/>
+      <w:numFmt w:val="bullet"/>
+      <w:lvlText w:val="o"/>
+      <w:lvlJc w:val="left"/>
+      <w:pPr>
+        <w:ind w:left="1440" w:hanging="360"/>
+      </w:pPr>
+      <w:rPr>
+        <w:rFonts w:ascii="Courier New" w:hAnsi="Courier New" w:cs="Courier New" w:hint="default"/>
+      </w:rPr>
+    </w:lvl>
+    <w:lvl w:ilvl="2" w:tplc="10090005" w:tentative="1">
+      <w:start w:val="1"/>
+      <w:numFmt w:val="bullet"/>
+      <w:lvlText w:val=""/>
+      <w:lvlJc w:val="left"/>
+      <w:pPr>
+        <w:ind w:left="2160" w:hanging="360"/>
+      </w:pPr>
+      <w:rPr>
+        <w:rFonts w:ascii="Wingdings" w:hAnsi="Wingdings" w:hint="default"/>
+      </w:rPr>
+    </w:lvl>
+    <w:lvl w:ilvl="3" w:tplc="10090001" w:tentative="1">
+      <w:start w:val="1"/>
+      <w:numFmt w:val="bullet"/>
+      <w:lvlText w:val=""/>
+      <w:lvlJc w:val="left"/>
+      <w:pPr>
+        <w:ind w:left="2880" w:hanging="360"/>
+      </w:pPr>
+      <w:rPr>
+        <w:rFonts w:ascii="Symbol" w:hAnsi="Symbol" w:hint="default"/>
+      </w:rPr>
+    </w:lvl>
+    <w:lvl w:ilvl="4" w:tplc="10090003" w:tentative="1">
+      <w:start w:val="1"/>
+      <w:numFmt w:val="bullet"/>
+      <w:lvlText w:val="o"/>
+      <w:lvlJc w:val="left"/>
+      <w:pPr>
+        <w:ind w:left="3600" w:hanging="360"/>
+      </w:pPr>
+      <w:rPr>
+        <w:rFonts w:ascii="Courier New" w:hAnsi="Courier New" w:cs="Courier New" w:hint="default"/>
+      </w:rPr>
+    </w:lvl>
+    <w:lvl w:ilvl="5" w:tplc="10090005" w:tentative="1">
+      <w:start w:val="1"/>
+      <w:numFmt w:val="bullet"/>
+      <w:lvlText w:val=""/>
+      <w:lvlJc w:val="left"/>
+      <w:pPr>
+        <w:ind w:left="4320" w:hanging="360"/>
+      </w:pPr>
+      <w:rPr>
+        <w:rFonts w:ascii="Wingdings" w:hAnsi="Wingdings" w:hint="default"/>
+      </w:rPr>
+    </w:lvl>
+    <w:lvl w:ilvl="6" w:tplc="10090001" w:tentative="1">
+      <w:start w:val="1"/>
+      <w:numFmt w:val="bullet"/>
+      <w:lvlText w:val=""/>
+      <w:lvlJc w:val="left"/>
+      <w:pPr>
+        <w:ind w:left="5040" w:hanging="360"/>
+      </w:pPr>
+      <w:rPr>
+        <w:rFonts w:ascii="Symbol" w:hAnsi="Symbol" w:hint="default"/>
+      </w:rPr>
+    </w:lvl>
+    <w:lvl w:ilvl="7" w:tplc="10090003" w:tentative="1">
+      <w:start w:val="1"/>
+      <w:numFmt w:val="bullet"/>
+      <w:lvlText w:val="o"/>
+      <w:lvlJc w:val="left"/>
+      <w:pPr>
+        <w:ind w:left="5760" w:hanging="360"/>
+      </w:pPr>
+      <w:rPr>
+        <w:rFonts w:ascii="Courier New" w:hAnsi="Courier New" w:cs="Courier New" w:hint="default"/>
+      </w:rPr>
+    </w:lvl>
+    <w:lvl w:ilvl="8" w:tplc="10090005" w:tentative="1">
+      <w:start w:val="1"/>
+      <w:numFmt w:val="bullet"/>
+      <w:lvlText w:val=""/>
+      <w:lvlJc w:val="left"/>
+      <w:pPr>
+        <w:ind w:left="6480" w:hanging="360"/>
+      </w:pPr>
+      <w:rPr>
+        <w:rFonts w:ascii="Wingdings" w:hAnsi="Wingdings" w:hint="default"/>
+      </w:rPr>
+    </w:lvl>
+  </w:abstractNum>
+  <w:abstractNum w:abstractNumId="2">
+    <w:nsid w:val="2EA07437"/>
+    <w:multiLevelType w:val="hybridMultilevel"/>
+    <w:tmpl w:val="621C4A6E"/>
+    <w:lvl w:ilvl="0" w:tplc="2CA415CA">
+      <w:numFmt w:val="bullet"/>
+      <w:lvlText w:val="-"/>
+      <w:lvlJc w:val="left"/>
+      <w:pPr>
+        <w:ind w:left="720" w:hanging="360"/>
+      </w:pPr>
+      <w:rPr>
+        <w:rFonts w:ascii="Consolas" w:eastAsiaTheme="minorHAnsi" w:hAnsi="Consolas" w:cs="Consolas" w:hint="default"/>
+      </w:rPr>
+    </w:lvl>
+    <w:lvl w:ilvl="1" w:tplc="10090003" w:tentative="1">
+      <w:start w:val="1"/>
+      <w:numFmt w:val="bullet"/>
+      <w:lvlText w:val="o"/>
+      <w:lvlJc w:val="left"/>
+      <w:pPr>
+        <w:ind w:left="1440" w:hanging="360"/>
+      </w:pPr>
+      <w:rPr>
+        <w:rFonts w:ascii="Courier New" w:hAnsi="Courier New" w:cs="Courier New" w:hint="default"/>
+      </w:rPr>
+    </w:lvl>
+    <w:lvl w:ilvl="2" w:tplc="10090005" w:tentative="1">
+      <w:start w:val="1"/>
+      <w:numFmt w:val="bullet"/>
+      <w:lvlText w:val=""/>
+      <w:lvlJc w:val="left"/>
+      <w:pPr>
+        <w:ind w:left="2160" w:hanging="360"/>
+      </w:pPr>
+      <w:rPr>
+        <w:rFonts w:ascii="Wingdings" w:hAnsi="Wingdings" w:hint="default"/>
+      </w:rPr>
+    </w:lvl>
+    <w:lvl w:ilvl="3" w:tplc="10090001" w:tentative="1">
+      <w:start w:val="1"/>
+      <w:numFmt w:val="bullet"/>
+      <w:lvlText w:val=""/>
+      <w:lvlJc w:val="left"/>
+      <w:pPr>
+        <w:ind w:left="2880" w:hanging="360"/>
+      </w:pPr>
+      <w:rPr>
+        <w:rFonts w:ascii="Symbol" w:hAnsi="Symbol" w:hint="default"/>
+      </w:rPr>
+    </w:lvl>
+    <w:lvl w:ilvl="4" w:tplc="10090003" w:tentative="1">
+      <w:start w:val="1"/>
+      <w:numFmt w:val="bullet"/>
+      <w:lvlText w:val="o"/>
+      <w:lvlJc w:val="left"/>
+      <w:pPr>
+        <w:ind w:left="3600" w:hanging="360"/>
+      </w:pPr>
+      <w:rPr>
+        <w:rFonts w:ascii="Courier New" w:hAnsi="Courier New" w:cs="Courier New" w:hint="default"/>
+      </w:rPr>
+    </w:lvl>
+    <w:lvl w:ilvl="5" w:tplc="10090005" w:tentative="1">
+      <w:start w:val="1"/>
+      <w:numFmt w:val="bullet"/>
+      <w:lvlText w:val=""/>
+      <w:lvlJc w:val="left"/>
+      <w:pPr>
+        <w:ind w:left="4320" w:hanging="360"/>
+      </w:pPr>
+      <w:rPr>
+        <w:rFonts w:ascii="Wingdings" w:hAnsi="Wingdings" w:hint="default"/>
+      </w:rPr>
+    </w:lvl>
+    <w:lvl w:ilvl="6" w:tplc="10090001" w:tentative="1">
+      <w:start w:val="1"/>
+      <w:numFmt w:val="bullet"/>
+      <w:lvlText w:val=""/>
+      <w:lvlJc w:val="left"/>
+      <w:pPr>
+        <w:ind w:left="5040" w:hanging="360"/>
+      </w:pPr>
+      <w:rPr>
+        <w:rFonts w:ascii="Symbol" w:hAnsi="Symbol" w:hint="default"/>
+      </w:rPr>
+    </w:lvl>
+    <w:lvl w:ilvl="7" w:tplc="10090003" w:tentative="1">
+      <w:start w:val="1"/>
+      <w:numFmt w:val="bullet"/>
+      <w:lvlText w:val="o"/>
+      <w:lvlJc w:val="left"/>
+      <w:pPr>
+        <w:ind w:left="5760" w:hanging="360"/>
+      </w:pPr>
+      <w:rPr>
+        <w:rFonts w:ascii="Courier New" w:hAnsi="Courier New" w:cs="Courier New" w:hint="default"/>
+      </w:rPr>
+    </w:lvl>
+    <w:lvl w:ilvl="8" w:tplc="10090005" w:tentative="1">
+      <w:start w:val="1"/>
+      <w:numFmt w:val="bullet"/>
+      <w:lvlText w:val=""/>
+      <w:lvlJc w:val="left"/>
+      <w:pPr>
+        <w:ind w:left="6480" w:hanging="360"/>
+      </w:pPr>
+      <w:rPr>
+        <w:rFonts w:ascii="Wingdings" w:hAnsi="Wingdings" w:hint="default"/>
+      </w:rPr>
+    </w:lvl>
+  </w:abstractNum>
+  <w:abstractNum w:abstractNumId="3">
     <w:nsid w:val="3BFB4495"/>
     <w:multiLevelType w:val="hybridMultilevel"/>
     <w:tmpl w:val="27D0D35C"/>
@@ -946,11 +1277,477 @@
       </w:rPr>
     </w:lvl>
   </w:abstractNum>
+  <w:abstractNum w:abstractNumId="4">
+    <w:nsid w:val="40622B1E"/>
+    <w:multiLevelType w:val="hybridMultilevel"/>
+    <w:tmpl w:val="7E0CFB68"/>
+    <w:lvl w:ilvl="0" w:tplc="20D4CCD4">
+      <w:numFmt w:val="bullet"/>
+      <w:lvlText w:val="-"/>
+      <w:lvlJc w:val="left"/>
+      <w:pPr>
+        <w:ind w:left="720" w:hanging="360"/>
+      </w:pPr>
+      <w:rPr>
+        <w:rFonts w:ascii="Consolas" w:eastAsiaTheme="minorHAnsi" w:hAnsi="Consolas" w:cs="Consolas" w:hint="default"/>
+      </w:rPr>
+    </w:lvl>
+    <w:lvl w:ilvl="1" w:tplc="10090003" w:tentative="1">
+      <w:start w:val="1"/>
+      <w:numFmt w:val="bullet"/>
+      <w:lvlText w:val="o"/>
+      <w:lvlJc w:val="left"/>
+      <w:pPr>
+        <w:ind w:left="1440" w:hanging="360"/>
+      </w:pPr>
+      <w:rPr>
+        <w:rFonts w:ascii="Courier New" w:hAnsi="Courier New" w:cs="Courier New" w:hint="default"/>
+      </w:rPr>
+    </w:lvl>
+    <w:lvl w:ilvl="2" w:tplc="10090005" w:tentative="1">
+      <w:start w:val="1"/>
+      <w:numFmt w:val="bullet"/>
+      <w:lvlText w:val=""/>
+      <w:lvlJc w:val="left"/>
+      <w:pPr>
+        <w:ind w:left="2160" w:hanging="360"/>
+      </w:pPr>
+      <w:rPr>
+        <w:rFonts w:ascii="Wingdings" w:hAnsi="Wingdings" w:hint="default"/>
+      </w:rPr>
+    </w:lvl>
+    <w:lvl w:ilvl="3" w:tplc="10090001" w:tentative="1">
+      <w:start w:val="1"/>
+      <w:numFmt w:val="bullet"/>
+      <w:lvlText w:val=""/>
+      <w:lvlJc w:val="left"/>
+      <w:pPr>
+        <w:ind w:left="2880" w:hanging="360"/>
+      </w:pPr>
+      <w:rPr>
+        <w:rFonts w:ascii="Symbol" w:hAnsi="Symbol" w:hint="default"/>
+      </w:rPr>
+    </w:lvl>
+    <w:lvl w:ilvl="4" w:tplc="10090003" w:tentative="1">
+      <w:start w:val="1"/>
+      <w:numFmt w:val="bullet"/>
+      <w:lvlText w:val="o"/>
+      <w:lvlJc w:val="left"/>
+      <w:pPr>
+        <w:ind w:left="3600" w:hanging="360"/>
+      </w:pPr>
+      <w:rPr>
+        <w:rFonts w:ascii="Courier New" w:hAnsi="Courier New" w:cs="Courier New" w:hint="default"/>
+      </w:rPr>
+    </w:lvl>
+    <w:lvl w:ilvl="5" w:tplc="10090005" w:tentative="1">
+      <w:start w:val="1"/>
+      <w:numFmt w:val="bullet"/>
+      <w:lvlText w:val=""/>
+      <w:lvlJc w:val="left"/>
+      <w:pPr>
+        <w:ind w:left="4320" w:hanging="360"/>
+      </w:pPr>
+      <w:rPr>
+        <w:rFonts w:ascii="Wingdings" w:hAnsi="Wingdings" w:hint="default"/>
+      </w:rPr>
+    </w:lvl>
+    <w:lvl w:ilvl="6" w:tplc="10090001" w:tentative="1">
+      <w:start w:val="1"/>
+      <w:numFmt w:val="bullet"/>
+      <w:lvlText w:val=""/>
+      <w:lvlJc w:val="left"/>
+      <w:pPr>
+        <w:ind w:left="5040" w:hanging="360"/>
+      </w:pPr>
+      <w:rPr>
+        <w:rFonts w:ascii="Symbol" w:hAnsi="Symbol" w:hint="default"/>
+      </w:rPr>
+    </w:lvl>
+    <w:lvl w:ilvl="7" w:tplc="10090003" w:tentative="1">
+      <w:start w:val="1"/>
+      <w:numFmt w:val="bullet"/>
+      <w:lvlText w:val="o"/>
+      <w:lvlJc w:val="left"/>
+      <w:pPr>
+        <w:ind w:left="5760" w:hanging="360"/>
+      </w:pPr>
+      <w:rPr>
+        <w:rFonts w:ascii="Courier New" w:hAnsi="Courier New" w:cs="Courier New" w:hint="default"/>
+      </w:rPr>
+    </w:lvl>
+    <w:lvl w:ilvl="8" w:tplc="10090005" w:tentative="1">
+      <w:start w:val="1"/>
+      <w:numFmt w:val="bullet"/>
+      <w:lvlText w:val=""/>
+      <w:lvlJc w:val="left"/>
+      <w:pPr>
+        <w:ind w:left="6480" w:hanging="360"/>
+      </w:pPr>
+      <w:rPr>
+        <w:rFonts w:ascii="Wingdings" w:hAnsi="Wingdings" w:hint="default"/>
+      </w:rPr>
+    </w:lvl>
+  </w:abstractNum>
+  <w:abstractNum w:abstractNumId="5">
+    <w:nsid w:val="54D81930"/>
+    <w:multiLevelType w:val="hybridMultilevel"/>
+    <w:tmpl w:val="431E5712"/>
+    <w:lvl w:ilvl="0" w:tplc="B3CE97C0">
+      <w:numFmt w:val="bullet"/>
+      <w:lvlText w:val="-"/>
+      <w:lvlJc w:val="left"/>
+      <w:pPr>
+        <w:ind w:left="720" w:hanging="360"/>
+      </w:pPr>
+      <w:rPr>
+        <w:rFonts w:ascii="Consolas" w:eastAsiaTheme="minorHAnsi" w:hAnsi="Consolas" w:cs="Consolas" w:hint="default"/>
+      </w:rPr>
+    </w:lvl>
+    <w:lvl w:ilvl="1" w:tplc="10090003" w:tentative="1">
+      <w:start w:val="1"/>
+      <w:numFmt w:val="bullet"/>
+      <w:lvlText w:val="o"/>
+      <w:lvlJc w:val="left"/>
+      <w:pPr>
+        <w:ind w:left="1440" w:hanging="360"/>
+      </w:pPr>
+      <w:rPr>
+        <w:rFonts w:ascii="Courier New" w:hAnsi="Courier New" w:cs="Courier New" w:hint="default"/>
+      </w:rPr>
+    </w:lvl>
+    <w:lvl w:ilvl="2" w:tplc="10090005" w:tentative="1">
+      <w:start w:val="1"/>
+      <w:numFmt w:val="bullet"/>
+      <w:lvlText w:val=""/>
+      <w:lvlJc w:val="left"/>
+      <w:pPr>
+        <w:ind w:left="2160" w:hanging="360"/>
+      </w:pPr>
+      <w:rPr>
+        <w:rFonts w:ascii="Wingdings" w:hAnsi="Wingdings" w:hint="default"/>
+      </w:rPr>
+    </w:lvl>
+    <w:lvl w:ilvl="3" w:tplc="10090001" w:tentative="1">
+      <w:start w:val="1"/>
+      <w:numFmt w:val="bullet"/>
+      <w:lvlText w:val=""/>
+      <w:lvlJc w:val="left"/>
+      <w:pPr>
+        <w:ind w:left="2880" w:hanging="360"/>
+      </w:pPr>
+      <w:rPr>
+        <w:rFonts w:ascii="Symbol" w:hAnsi="Symbol" w:hint="default"/>
+      </w:rPr>
+    </w:lvl>
+    <w:lvl w:ilvl="4" w:tplc="10090003" w:tentative="1">
+      <w:start w:val="1"/>
+      <w:numFmt w:val="bullet"/>
+      <w:lvlText w:val="o"/>
+      <w:lvlJc w:val="left"/>
+      <w:pPr>
+        <w:ind w:left="3600" w:hanging="360"/>
+      </w:pPr>
+      <w:rPr>
+        <w:rFonts w:ascii="Courier New" w:hAnsi="Courier New" w:cs="Courier New" w:hint="default"/>
+      </w:rPr>
+    </w:lvl>
+    <w:lvl w:ilvl="5" w:tplc="10090005" w:tentative="1">
+      <w:start w:val="1"/>
+      <w:numFmt w:val="bullet"/>
+      <w:lvlText w:val=""/>
+      <w:lvlJc w:val="left"/>
+      <w:pPr>
+        <w:ind w:left="4320" w:hanging="360"/>
+      </w:pPr>
+      <w:rPr>
+        <w:rFonts w:ascii="Wingdings" w:hAnsi="Wingdings" w:hint="default"/>
+      </w:rPr>
+    </w:lvl>
+    <w:lvl w:ilvl="6" w:tplc="10090001" w:tentative="1">
+      <w:start w:val="1"/>
+      <w:numFmt w:val="bullet"/>
+      <w:lvlText w:val=""/>
+      <w:lvlJc w:val="left"/>
+      <w:pPr>
+        <w:ind w:left="5040" w:hanging="360"/>
+      </w:pPr>
+      <w:rPr>
+        <w:rFonts w:ascii="Symbol" w:hAnsi="Symbol" w:hint="default"/>
+      </w:rPr>
+    </w:lvl>
+    <w:lvl w:ilvl="7" w:tplc="10090003" w:tentative="1">
+      <w:start w:val="1"/>
+      <w:numFmt w:val="bullet"/>
+      <w:lvlText w:val="o"/>
+      <w:lvlJc w:val="left"/>
+      <w:pPr>
+        <w:ind w:left="5760" w:hanging="360"/>
+      </w:pPr>
+      <w:rPr>
+        <w:rFonts w:ascii="Courier New" w:hAnsi="Courier New" w:cs="Courier New" w:hint="default"/>
+      </w:rPr>
+    </w:lvl>
+    <w:lvl w:ilvl="8" w:tplc="10090005" w:tentative="1">
+      <w:start w:val="1"/>
+      <w:numFmt w:val="bullet"/>
+      <w:lvlText w:val=""/>
+      <w:lvlJc w:val="left"/>
+      <w:pPr>
+        <w:ind w:left="6480" w:hanging="360"/>
+      </w:pPr>
+      <w:rPr>
+        <w:rFonts w:ascii="Wingdings" w:hAnsi="Wingdings" w:hint="default"/>
+      </w:rPr>
+    </w:lvl>
+  </w:abstractNum>
+  <w:abstractNum w:abstractNumId="6">
+    <w:nsid w:val="6E492D4D"/>
+    <w:multiLevelType w:val="hybridMultilevel"/>
+    <w:tmpl w:val="0C4C2982"/>
+    <w:lvl w:ilvl="0" w:tplc="507ABEF4">
+      <w:numFmt w:val="bullet"/>
+      <w:lvlText w:val="-"/>
+      <w:lvlJc w:val="left"/>
+      <w:pPr>
+        <w:ind w:left="720" w:hanging="360"/>
+      </w:pPr>
+      <w:rPr>
+        <w:rFonts w:ascii="Consolas" w:eastAsiaTheme="minorHAnsi" w:hAnsi="Consolas" w:cs="Consolas" w:hint="default"/>
+      </w:rPr>
+    </w:lvl>
+    <w:lvl w:ilvl="1" w:tplc="10090003" w:tentative="1">
+      <w:start w:val="1"/>
+      <w:numFmt w:val="bullet"/>
+      <w:lvlText w:val="o"/>
+      <w:lvlJc w:val="left"/>
+      <w:pPr>
+        <w:ind w:left="1440" w:hanging="360"/>
+      </w:pPr>
+      <w:rPr>
+        <w:rFonts w:ascii="Courier New" w:hAnsi="Courier New" w:cs="Courier New" w:hint="default"/>
+      </w:rPr>
+    </w:lvl>
+    <w:lvl w:ilvl="2" w:tplc="10090005" w:tentative="1">
+      <w:start w:val="1"/>
+      <w:numFmt w:val="bullet"/>
+      <w:lvlText w:val=""/>
+      <w:lvlJc w:val="left"/>
+      <w:pPr>
+        <w:ind w:left="2160" w:hanging="360"/>
+      </w:pPr>
+      <w:rPr>
+        <w:rFonts w:ascii="Wingdings" w:hAnsi="Wingdings" w:hint="default"/>
+      </w:rPr>
+    </w:lvl>
+    <w:lvl w:ilvl="3" w:tplc="10090001" w:tentative="1">
+      <w:start w:val="1"/>
+      <w:numFmt w:val="bullet"/>
+      <w:lvlText w:val=""/>
+      <w:lvlJc w:val="left"/>
+      <w:pPr>
+        <w:ind w:left="2880" w:hanging="360"/>
+      </w:pPr>
+      <w:rPr>
+        <w:rFonts w:ascii="Symbol" w:hAnsi="Symbol" w:hint="default"/>
+      </w:rPr>
+    </w:lvl>
+    <w:lvl w:ilvl="4" w:tplc="10090003" w:tentative="1">
+      <w:start w:val="1"/>
+      <w:numFmt w:val="bullet"/>
+      <w:lvlText w:val="o"/>
+      <w:lvlJc w:val="left"/>
+      <w:pPr>
+        <w:ind w:left="3600" w:hanging="360"/>
+      </w:pPr>
+      <w:rPr>
+        <w:rFonts w:ascii="Courier New" w:hAnsi="Courier New" w:cs="Courier New" w:hint="default"/>
+      </w:rPr>
+    </w:lvl>
+    <w:lvl w:ilvl="5" w:tplc="10090005" w:tentative="1">
+      <w:start w:val="1"/>
+      <w:numFmt w:val="bullet"/>
+      <w:lvlText w:val=""/>
+      <w:lvlJc w:val="left"/>
+      <w:pPr>
+        <w:ind w:left="4320" w:hanging="360"/>
+      </w:pPr>
+      <w:rPr>
+        <w:rFonts w:ascii="Wingdings" w:hAnsi="Wingdings" w:hint="default"/>
+      </w:rPr>
+    </w:lvl>
+    <w:lvl w:ilvl="6" w:tplc="10090001" w:tentative="1">
+      <w:start w:val="1"/>
+      <w:numFmt w:val="bullet"/>
+      <w:lvlText w:val=""/>
+      <w:lvlJc w:val="left"/>
+      <w:pPr>
+        <w:ind w:left="5040" w:hanging="360"/>
+      </w:pPr>
+      <w:rPr>
+        <w:rFonts w:ascii="Symbol" w:hAnsi="Symbol" w:hint="default"/>
+      </w:rPr>
+    </w:lvl>
+    <w:lvl w:ilvl="7" w:tplc="10090003" w:tentative="1">
+      <w:start w:val="1"/>
+      <w:numFmt w:val="bullet"/>
+      <w:lvlText w:val="o"/>
+      <w:lvlJc w:val="left"/>
+      <w:pPr>
+        <w:ind w:left="5760" w:hanging="360"/>
+      </w:pPr>
+      <w:rPr>
+        <w:rFonts w:ascii="Courier New" w:hAnsi="Courier New" w:cs="Courier New" w:hint="default"/>
+      </w:rPr>
+    </w:lvl>
+    <w:lvl w:ilvl="8" w:tplc="10090005" w:tentative="1">
+      <w:start w:val="1"/>
+      <w:numFmt w:val="bullet"/>
+      <w:lvlText w:val=""/>
+      <w:lvlJc w:val="left"/>
+      <w:pPr>
+        <w:ind w:left="6480" w:hanging="360"/>
+      </w:pPr>
+      <w:rPr>
+        <w:rFonts w:ascii="Wingdings" w:hAnsi="Wingdings" w:hint="default"/>
+      </w:rPr>
+    </w:lvl>
+  </w:abstractNum>
+  <w:abstractNum w:abstractNumId="7">
+    <w:nsid w:val="711205A4"/>
+    <w:multiLevelType w:val="hybridMultilevel"/>
+    <w:tmpl w:val="275C6602"/>
+    <w:lvl w:ilvl="0" w:tplc="2C5AD8FE">
+      <w:numFmt w:val="bullet"/>
+      <w:lvlText w:val="-"/>
+      <w:lvlJc w:val="left"/>
+      <w:pPr>
+        <w:ind w:left="720" w:hanging="360"/>
+      </w:pPr>
+      <w:rPr>
+        <w:rFonts w:ascii="Consolas" w:eastAsiaTheme="minorHAnsi" w:hAnsi="Consolas" w:cs="Consolas" w:hint="default"/>
+      </w:rPr>
+    </w:lvl>
+    <w:lvl w:ilvl="1" w:tplc="10090003" w:tentative="1">
+      <w:start w:val="1"/>
+      <w:numFmt w:val="bullet"/>
+      <w:lvlText w:val="o"/>
+      <w:lvlJc w:val="left"/>
+      <w:pPr>
+        <w:ind w:left="1440" w:hanging="360"/>
+      </w:pPr>
+      <w:rPr>
+        <w:rFonts w:ascii="Courier New" w:hAnsi="Courier New" w:cs="Courier New" w:hint="default"/>
+      </w:rPr>
+    </w:lvl>
+    <w:lvl w:ilvl="2" w:tplc="10090005" w:tentative="1">
+      <w:start w:val="1"/>
+      <w:numFmt w:val="bullet"/>
+      <w:lvlText w:val=""/>
+      <w:lvlJc w:val="left"/>
+      <w:pPr>
+        <w:ind w:left="2160" w:hanging="360"/>
+      </w:pPr>
+      <w:rPr>
+        <w:rFonts w:ascii="Wingdings" w:hAnsi="Wingdings" w:hint="default"/>
+      </w:rPr>
+    </w:lvl>
+    <w:lvl w:ilvl="3" w:tplc="10090001" w:tentative="1">
+      <w:start w:val="1"/>
+      <w:numFmt w:val="bullet"/>
+      <w:lvlText w:val=""/>
+      <w:lvlJc w:val="left"/>
+      <w:pPr>
+        <w:ind w:left="2880" w:hanging="360"/>
+      </w:pPr>
+      <w:rPr>
+        <w:rFonts w:ascii="Symbol" w:hAnsi="Symbol" w:hint="default"/>
+      </w:rPr>
+    </w:lvl>
+    <w:lvl w:ilvl="4" w:tplc="10090003" w:tentative="1">
+      <w:start w:val="1"/>
+      <w:numFmt w:val="bullet"/>
+      <w:lvlText w:val="o"/>
+      <w:lvlJc w:val="left"/>
+      <w:pPr>
+        <w:ind w:left="3600" w:hanging="360"/>
+      </w:pPr>
+      <w:rPr>
+        <w:rFonts w:ascii="Courier New" w:hAnsi="Courier New" w:cs="Courier New" w:hint="default"/>
+      </w:rPr>
+    </w:lvl>
+    <w:lvl w:ilvl="5" w:tplc="10090005" w:tentative="1">
+      <w:start w:val="1"/>
+      <w:numFmt w:val="bullet"/>
+      <w:lvlText w:val=""/>
+      <w:lvlJc w:val="left"/>
+      <w:pPr>
+        <w:ind w:left="4320" w:hanging="360"/>
+      </w:pPr>
+      <w:rPr>
+        <w:rFonts w:ascii="Wingdings" w:hAnsi="Wingdings" w:hint="default"/>
+      </w:rPr>
+    </w:lvl>
+    <w:lvl w:ilvl="6" w:tplc="10090001" w:tentative="1">
+      <w:start w:val="1"/>
+      <w:numFmt w:val="bullet"/>
+      <w:lvlText w:val=""/>
+      <w:lvlJc w:val="left"/>
+      <w:pPr>
+        <w:ind w:left="5040" w:hanging="360"/>
+      </w:pPr>
+      <w:rPr>
+        <w:rFonts w:ascii="Symbol" w:hAnsi="Symbol" w:hint="default"/>
+      </w:rPr>
+    </w:lvl>
+    <w:lvl w:ilvl="7" w:tplc="10090003" w:tentative="1">
+      <w:start w:val="1"/>
+      <w:numFmt w:val="bullet"/>
+      <w:lvlText w:val="o"/>
+      <w:lvlJc w:val="left"/>
+      <w:pPr>
+        <w:ind w:left="5760" w:hanging="360"/>
+      </w:pPr>
+      <w:rPr>
+        <w:rFonts w:ascii="Courier New" w:hAnsi="Courier New" w:cs="Courier New" w:hint="default"/>
+      </w:rPr>
+    </w:lvl>
+    <w:lvl w:ilvl="8" w:tplc="10090005" w:tentative="1">
+      <w:start w:val="1"/>
+      <w:numFmt w:val="bullet"/>
+      <w:lvlText w:val=""/>
+      <w:lvlJc w:val="left"/>
+      <w:pPr>
+        <w:ind w:left="6480" w:hanging="360"/>
+      </w:pPr>
+      <w:rPr>
+        <w:rFonts w:ascii="Wingdings" w:hAnsi="Wingdings" w:hint="default"/>
+      </w:rPr>
+    </w:lvl>
+  </w:abstractNum>
   <w:num w:numId="1">
-    <w:abstractNumId w:val="1"/>
+    <w:abstractNumId w:val="3"/>
   </w:num>
   <w:num w:numId="2">
     <w:abstractNumId w:val="0"/>
+  </w:num>
+  <w:num w:numId="3">
+    <w:abstractNumId w:val="2"/>
+  </w:num>
+  <w:num w:numId="4">
+    <w:abstractNumId w:val="1"/>
+  </w:num>
+  <w:num w:numId="5">
+    <w:abstractNumId w:val="7"/>
+  </w:num>
+  <w:num w:numId="6">
+    <w:abstractNumId w:val="6"/>
+  </w:num>
+  <w:num w:numId="7">
+    <w:abstractNumId w:val="4"/>
+  </w:num>
+  <w:num w:numId="8">
+    <w:abstractNumId w:val="5"/>
   </w:num>
 </w:numbering>
 </file>

</xml_diff>

<commit_message>
Updated March 13 Scrum Report
</commit_message>
<xml_diff>
--- a/ScrumReports/Server/Server Team Scrum Meeting Report-MAR-06-2014.docx
+++ b/ScrumReports/Server/Server Team Scrum Meeting Report-MAR-06-2014.docx
@@ -127,7 +127,7 @@
               <w:rPr>
                 <w:sz w:val="32"/>
               </w:rPr>
-              <w:t>Four</w:t>
+              <w:t>Five</w:t>
             </w:r>
           </w:p>
         </w:tc>
@@ -270,37 +270,19 @@
                 <w:szCs w:val="20"/>
               </w:rPr>
             </w:pPr>
-            <w:proofErr w:type="spellStart"/>
-            <w:r>
-              <w:rPr>
-                <w:sz w:val="28"/>
-              </w:rPr>
-              <w:t>GameModel</w:t>
-            </w:r>
-            <w:proofErr w:type="spellEnd"/>
-            <w:r>
-              <w:rPr>
-                <w:sz w:val="28"/>
-              </w:rPr>
-              <w:t xml:space="preserve"> added (</w:t>
-            </w:r>
-            <w:proofErr w:type="spellStart"/>
+            <w:r>
+              <w:rPr>
+                <w:sz w:val="28"/>
+              </w:rPr>
+              <w:t>GameModel added (</w:t>
+            </w:r>
             <w:r>
               <w:rPr>
                 <w:rFonts w:ascii="Consolas" w:hAnsi="Consolas" w:cs="Consolas"/>
                 <w:sz w:val="20"/>
                 <w:szCs w:val="20"/>
               </w:rPr>
-              <w:t>GameModel.h</w:t>
-            </w:r>
-            <w:proofErr w:type="spellEnd"/>
-            <w:r>
-              <w:rPr>
-                <w:rFonts w:ascii="Consolas" w:hAnsi="Consolas" w:cs="Consolas"/>
-                <w:sz w:val="20"/>
-                <w:szCs w:val="20"/>
-              </w:rPr>
-              <w:t>)</w:t>
+              <w:t>GameModel.h)</w:t>
             </w:r>
           </w:p>
           <w:p>
@@ -345,7 +327,6 @@
                 <w:szCs w:val="20"/>
               </w:rPr>
             </w:pPr>
-            <w:proofErr w:type="spellStart"/>
             <w:r>
               <w:rPr>
                 <w:rFonts w:cs="Consolas"/>
@@ -353,17 +334,7 @@
                 <w:sz w:val="28"/>
                 <w:szCs w:val="28"/>
               </w:rPr>
-              <w:t>ServerCommandTester</w:t>
-            </w:r>
-            <w:proofErr w:type="spellEnd"/>
-            <w:r>
-              <w:rPr>
-                <w:rFonts w:cs="Consolas"/>
-                <w:color w:val="001E00"/>
-                <w:sz w:val="28"/>
-                <w:szCs w:val="28"/>
-              </w:rPr>
-              <w:t xml:space="preserve"> added</w:t>
+              <w:t>ServerCommandTester added</w:t>
             </w:r>
             <w:r>
               <w:rPr>
@@ -374,7 +345,6 @@
               </w:rPr>
               <w:t xml:space="preserve"> (</w:t>
             </w:r>
-            <w:proofErr w:type="spellStart"/>
             <w:r>
               <w:rPr>
                 <w:rFonts w:ascii="Consolas" w:hAnsi="Consolas" w:cs="Consolas"/>
@@ -391,163 +361,54 @@
                 <w:sz w:val="20"/>
                 <w:szCs w:val="20"/>
               </w:rPr>
-              <w:t>.h</w:t>
-            </w:r>
-            <w:proofErr w:type="spellEnd"/>
-            <w:r>
+              <w:t>.h/cpp)</w:t>
+            </w:r>
+          </w:p>
+          <w:p>
+            <w:pPr>
               <w:rPr>
                 <w:rFonts w:ascii="Consolas" w:hAnsi="Consolas" w:cs="Consolas"/>
                 <w:color w:val="001E00"/>
                 <w:sz w:val="20"/>
                 <w:szCs w:val="20"/>
               </w:rPr>
-              <w:t>/</w:t>
-            </w:r>
-            <w:proofErr w:type="spellStart"/>
-            <w:r>
-              <w:rPr>
-                <w:rFonts w:ascii="Consolas" w:hAnsi="Consolas" w:cs="Consolas"/>
+            </w:pPr>
+            <w:r>
+              <w:rPr>
+                <w:rFonts w:cs="Consolas"/>
                 <w:color w:val="001E00"/>
-                <w:sz w:val="20"/>
-                <w:szCs w:val="20"/>
-              </w:rPr>
-              <w:t>cpp</w:t>
-            </w:r>
-            <w:proofErr w:type="spellEnd"/>
-            <w:r>
-              <w:rPr>
-                <w:rFonts w:ascii="Consolas" w:hAnsi="Consolas" w:cs="Consolas"/>
-                <w:color w:val="001E00"/>
-                <w:sz w:val="20"/>
-                <w:szCs w:val="20"/>
-              </w:rPr>
-              <w:t>)</w:t>
+                <w:sz w:val="28"/>
+                <w:szCs w:val="28"/>
+              </w:rPr>
+              <w:t>Along with tests for the 2 example commands to serve as a template for other command tests</w:t>
             </w:r>
           </w:p>
           <w:p>
             <w:pPr>
               <w:rPr>
                 <w:rFonts w:ascii="Consolas" w:hAnsi="Consolas" w:cs="Consolas"/>
-                <w:color w:val="001E00"/>
                 <w:sz w:val="20"/>
                 <w:szCs w:val="20"/>
               </w:rPr>
             </w:pPr>
             <w:r>
-              <w:rPr>
-                <w:rFonts w:cs="Consolas"/>
-                <w:color w:val="001E00"/>
-                <w:sz w:val="28"/>
-                <w:szCs w:val="28"/>
-              </w:rPr>
-              <w:t>Along with tests for the 2 example commands to serve as a template for other command tests</w:t>
-            </w:r>
-          </w:p>
-          <w:p>
-            <w:pPr>
               <w:rPr>
                 <w:rFonts w:ascii="Consolas" w:hAnsi="Consolas" w:cs="Consolas"/>
                 <w:sz w:val="20"/>
                 <w:szCs w:val="20"/>
               </w:rPr>
-            </w:pPr>
+              <w:t>-</w:t>
+            </w:r>
             <w:r>
               <w:rPr>
                 <w:rFonts w:ascii="Consolas" w:hAnsi="Consolas" w:cs="Consolas"/>
                 <w:sz w:val="20"/>
                 <w:szCs w:val="20"/>
               </w:rPr>
-              <w:t>-</w:t>
-            </w:r>
-            <w:r>
-              <w:rPr>
-                <w:rFonts w:ascii="Consolas" w:hAnsi="Consolas" w:cs="Consolas"/>
-                <w:sz w:val="20"/>
-                <w:szCs w:val="20"/>
-              </w:rPr>
               <w:t xml:space="preserve"> UML under Design\Server\ServerTester.class.violet.html</w:t>
             </w:r>
-          </w:p>
-          <w:p>
-            <w:pPr>
-              <w:rPr>
-                <w:rFonts w:ascii="Consolas" w:hAnsi="Consolas" w:cs="Consolas"/>
-                <w:sz w:val="20"/>
-                <w:szCs w:val="20"/>
-              </w:rPr>
-            </w:pPr>
-            <w:r>
-              <w:rPr>
-                <w:rFonts w:ascii="Consolas" w:hAnsi="Consolas" w:cs="Consolas"/>
-                <w:sz w:val="20"/>
-                <w:szCs w:val="20"/>
-              </w:rPr>
-              <w:t>Add</w:t>
-            </w:r>
-          </w:p>
-          <w:p>
-            <w:pPr>
-              <w:rPr>
-                <w:rFonts w:ascii="Consolas" w:hAnsi="Consolas" w:cs="Consolas"/>
-                <w:sz w:val="20"/>
-                <w:szCs w:val="20"/>
-              </w:rPr>
-            </w:pPr>
-          </w:p>
-        </w:tc>
-        <w:bookmarkStart w:id="0" w:name="_GoBack"/>
-        <w:bookmarkEnd w:id="0"/>
-      </w:tr>
-      <w:tr>
-        <w:trPr>
-          <w:trHeight w:val="1008"/>
-        </w:trPr>
-        <w:tc>
-          <w:tcPr>
-            <w:tcW w:w="2178" w:type="dxa"/>
-          </w:tcPr>
-          <w:p>
-            <w:pPr>
-              <w:rPr>
-                <w:sz w:val="28"/>
-              </w:rPr>
-            </w:pPr>
-            <w:r>
-              <w:rPr>
-                <w:sz w:val="28"/>
-              </w:rPr>
-              <w:t>Alex</w:t>
-            </w:r>
-            <w:r>
-              <w:rPr>
-                <w:sz w:val="28"/>
-              </w:rPr>
-              <w:t xml:space="preserve"> McCann</w:t>
-            </w:r>
-            <w:r>
-              <w:rPr>
-                <w:sz w:val="28"/>
-              </w:rPr>
-              <w:t xml:space="preserve"> </w:t>
-            </w:r>
-          </w:p>
-        </w:tc>
-        <w:tc>
-          <w:tcPr>
-            <w:tcW w:w="7398" w:type="dxa"/>
-          </w:tcPr>
-          <w:p>
-            <w:pPr>
-              <w:rPr>
-                <w:sz w:val="28"/>
-              </w:rPr>
-            </w:pPr>
-            <w:r>
-              <w:rPr>
-                <w:sz w:val="28"/>
-              </w:rPr>
-              <w:t>Database Connection</w:t>
-            </w:r>
+            <w:bookmarkStart w:id="0" w:name="_GoBack"/>
+            <w:bookmarkEnd w:id="0"/>
           </w:p>
         </w:tc>
       </w:tr>
@@ -569,7 +430,13 @@
               <w:rPr>
                 <w:sz w:val="28"/>
               </w:rPr>
-              <w:t>Chris</w:t>
+              <w:t>Alex</w:t>
+            </w:r>
+            <w:r>
+              <w:rPr>
+                <w:sz w:val="28"/>
+              </w:rPr>
+              <w:t xml:space="preserve"> McCann</w:t>
             </w:r>
             <w:r>
               <w:rPr>
@@ -577,14 +444,6 @@
               </w:rPr>
               <w:t xml:space="preserve"> </w:t>
             </w:r>
-            <w:proofErr w:type="spellStart"/>
-            <w:r>
-              <w:rPr>
-                <w:sz w:val="28"/>
-              </w:rPr>
-              <w:t>Devlieger</w:t>
-            </w:r>
-            <w:proofErr w:type="spellEnd"/>
           </w:p>
         </w:tc>
         <w:tc>
@@ -601,7 +460,7 @@
               <w:rPr>
                 <w:sz w:val="28"/>
               </w:rPr>
-              <w:t>Lobby Class</w:t>
+              <w:t>Database Connection</w:t>
             </w:r>
           </w:p>
         </w:tc>
@@ -624,21 +483,54 @@
               <w:rPr>
                 <w:sz w:val="28"/>
               </w:rPr>
-              <w:t xml:space="preserve">Patrick </w:t>
-            </w:r>
-            <w:proofErr w:type="spellStart"/>
-            <w:r>
-              <w:rPr>
-                <w:sz w:val="28"/>
-              </w:rPr>
-              <w:t>Barahona</w:t>
-            </w:r>
-            <w:proofErr w:type="spellEnd"/>
-            <w:r>
-              <w:rPr>
-                <w:sz w:val="28"/>
-              </w:rPr>
-              <w:t>-Griffiths</w:t>
+              <w:t>Chris</w:t>
+            </w:r>
+            <w:r>
+              <w:rPr>
+                <w:sz w:val="28"/>
+              </w:rPr>
+              <w:t xml:space="preserve"> Devlieger</w:t>
+            </w:r>
+          </w:p>
+        </w:tc>
+        <w:tc>
+          <w:tcPr>
+            <w:tcW w:w="7398" w:type="dxa"/>
+          </w:tcPr>
+          <w:p>
+            <w:pPr>
+              <w:rPr>
+                <w:sz w:val="28"/>
+              </w:rPr>
+            </w:pPr>
+            <w:r>
+              <w:rPr>
+                <w:sz w:val="28"/>
+              </w:rPr>
+              <w:t>Lobby Class</w:t>
+            </w:r>
+          </w:p>
+        </w:tc>
+      </w:tr>
+      <w:tr>
+        <w:trPr>
+          <w:trHeight w:val="1008"/>
+        </w:trPr>
+        <w:tc>
+          <w:tcPr>
+            <w:tcW w:w="2178" w:type="dxa"/>
+          </w:tcPr>
+          <w:p>
+            <w:pPr>
+              <w:rPr>
+                <w:sz w:val="28"/>
+              </w:rPr>
+            </w:pPr>
+            <w:r>
+              <w:rPr>
+                <w:sz w:val="28"/>
+              </w:rPr>
+              <w:t>Patrick Barahona-Griffiths</w:t>
             </w:r>
           </w:p>
         </w:tc>
@@ -680,16 +572,8 @@
               <w:rPr>
                 <w:sz w:val="28"/>
               </w:rPr>
-              <w:t xml:space="preserve">Jordan </w:t>
-            </w:r>
-            <w:proofErr w:type="spellStart"/>
-            <w:r>
-              <w:rPr>
-                <w:sz w:val="28"/>
-              </w:rPr>
-              <w:t>Kjaer</w:t>
-            </w:r>
-            <w:proofErr w:type="spellEnd"/>
+              <w:t>Jordan Kjaer</w:t>
+            </w:r>
           </w:p>
         </w:tc>
         <w:tc>
@@ -723,16 +607,8 @@
               <w:rPr>
                 <w:sz w:val="28"/>
               </w:rPr>
-              <w:t xml:space="preserve">Justin </w:t>
-            </w:r>
-            <w:proofErr w:type="spellStart"/>
-            <w:r>
-              <w:rPr>
-                <w:sz w:val="28"/>
-              </w:rPr>
-              <w:t>Kan</w:t>
-            </w:r>
-            <w:proofErr w:type="spellEnd"/>
+              <w:t>Justin Kan</w:t>
+            </w:r>
           </w:p>
         </w:tc>
         <w:tc>

</xml_diff>

<commit_message>
Scrum report update re-attempt -.-...
</commit_message>
<xml_diff>
--- a/ScrumReports/Server/Server Team Scrum Meeting Report-MAR-06-2014.docx
+++ b/ScrumReports/Server/Server Team Scrum Meeting Report-MAR-06-2014.docx
@@ -1,6 +1,6 @@
 
 <file path=word/document.xml><?xml version="1.0" encoding="utf-8"?>
-<w:document xmlns:wpc="http://schemas.microsoft.com/office/word/2010/wordprocessingCanvas" xmlns:mc="http://schemas.openxmlformats.org/markup-compatibility/2006" xmlns:o="urn:schemas-microsoft-com:office:office" xmlns:r="http://schemas.openxmlformats.org/officeDocument/2006/relationships" xmlns:m="http://schemas.openxmlformats.org/officeDocument/2006/math" xmlns:v="urn:schemas-microsoft-com:vml" xmlns:wp14="http://schemas.microsoft.com/office/word/2010/wordprocessingDrawing" xmlns:wp="http://schemas.openxmlformats.org/drawingml/2006/wordprocessingDrawing" xmlns:w10="urn:schemas-microsoft-com:office:word" xmlns:w="http://schemas.openxmlformats.org/wordprocessingml/2006/main" xmlns:w14="http://schemas.microsoft.com/office/word/2010/wordml" xmlns:w15="http://schemas.microsoft.com/office/word/2012/wordml" xmlns:wpg="http://schemas.microsoft.com/office/word/2010/wordprocessingGroup" xmlns:wpi="http://schemas.microsoft.com/office/word/2010/wordprocessingInk" xmlns:wne="http://schemas.microsoft.com/office/word/2006/wordml" xmlns:wps="http://schemas.microsoft.com/office/word/2010/wordprocessingShape" mc:Ignorable="w14 w15 wp14">
+<w:document xmlns:wpc="http://schemas.microsoft.com/office/word/2010/wordprocessingCanvas" xmlns:mc="http://schemas.openxmlformats.org/markup-compatibility/2006" xmlns:o="urn:schemas-microsoft-com:office:office" xmlns:r="http://schemas.openxmlformats.org/officeDocument/2006/relationships" xmlns:m="http://schemas.openxmlformats.org/officeDocument/2006/math" xmlns:v="urn:schemas-microsoft-com:vml" xmlns:wp14="http://schemas.microsoft.com/office/word/2010/wordprocessingDrawing" xmlns:wp="http://schemas.openxmlformats.org/drawingml/2006/wordprocessingDrawing" xmlns:w10="urn:schemas-microsoft-com:office:word" xmlns:w="http://schemas.openxmlformats.org/wordprocessingml/2006/main" xmlns:w14="http://schemas.microsoft.com/office/word/2010/wordml" xmlns:wpg="http://schemas.microsoft.com/office/word/2010/wordprocessingGroup" xmlns:wpi="http://schemas.microsoft.com/office/word/2010/wordprocessingInk" xmlns:wne="http://schemas.microsoft.com/office/word/2006/wordml" xmlns:wps="http://schemas.microsoft.com/office/word/2010/wordprocessingShape" mc:Ignorable="w14 wp14">
   <w:body>
     <w:p>
       <w:pPr>
@@ -244,18 +244,28 @@
                 <w:sz w:val="28"/>
               </w:rPr>
             </w:pPr>
+            <w:proofErr w:type="spellStart"/>
             <w:r>
               <w:rPr>
                 <w:sz w:val="28"/>
               </w:rPr>
               <w:t>Rohun</w:t>
             </w:r>
-            <w:r>
-              <w:rPr>
-                <w:sz w:val="28"/>
-              </w:rPr>
-              <w:t xml:space="preserve"> Banerji</w:t>
-            </w:r>
+            <w:proofErr w:type="spellEnd"/>
+            <w:r>
+              <w:rPr>
+                <w:sz w:val="28"/>
+              </w:rPr>
+              <w:t xml:space="preserve"> </w:t>
+            </w:r>
+            <w:proofErr w:type="spellStart"/>
+            <w:r>
+              <w:rPr>
+                <w:sz w:val="28"/>
+              </w:rPr>
+              <w:t>Banerji</w:t>
+            </w:r>
+            <w:proofErr w:type="spellEnd"/>
           </w:p>
         </w:tc>
         <w:tc>
@@ -270,19 +280,37 @@
                 <w:szCs w:val="20"/>
               </w:rPr>
             </w:pPr>
-            <w:r>
-              <w:rPr>
-                <w:sz w:val="28"/>
-              </w:rPr>
-              <w:t>GameModel added (</w:t>
-            </w:r>
+            <w:proofErr w:type="spellStart"/>
+            <w:r>
+              <w:rPr>
+                <w:sz w:val="28"/>
+              </w:rPr>
+              <w:t>GameModel</w:t>
+            </w:r>
+            <w:proofErr w:type="spellEnd"/>
+            <w:r>
+              <w:rPr>
+                <w:sz w:val="28"/>
+              </w:rPr>
+              <w:t xml:space="preserve"> added (</w:t>
+            </w:r>
+            <w:proofErr w:type="spellStart"/>
             <w:r>
               <w:rPr>
                 <w:rFonts w:ascii="Consolas" w:hAnsi="Consolas" w:cs="Consolas"/>
                 <w:sz w:val="20"/>
                 <w:szCs w:val="20"/>
               </w:rPr>
-              <w:t>GameModel.h)</w:t>
+              <w:t>GameModel.h</w:t>
+            </w:r>
+            <w:proofErr w:type="spellEnd"/>
+            <w:r>
+              <w:rPr>
+                <w:rFonts w:ascii="Consolas" w:hAnsi="Consolas" w:cs="Consolas"/>
+                <w:sz w:val="20"/>
+                <w:szCs w:val="20"/>
+              </w:rPr>
+              <w:t>)</w:t>
             </w:r>
           </w:p>
           <w:p>
@@ -327,6 +355,7 @@
                 <w:szCs w:val="20"/>
               </w:rPr>
             </w:pPr>
+            <w:proofErr w:type="spellStart"/>
             <w:r>
               <w:rPr>
                 <w:rFonts w:cs="Consolas"/>
@@ -334,7 +363,17 @@
                 <w:sz w:val="28"/>
                 <w:szCs w:val="28"/>
               </w:rPr>
-              <w:t>ServerCommandTester added</w:t>
+              <w:t>ServerCommandTester</w:t>
+            </w:r>
+            <w:proofErr w:type="spellEnd"/>
+            <w:r>
+              <w:rPr>
+                <w:rFonts w:cs="Consolas"/>
+                <w:color w:val="001E00"/>
+                <w:sz w:val="28"/>
+                <w:szCs w:val="28"/>
+              </w:rPr>
+              <w:t xml:space="preserve"> added</w:t>
             </w:r>
             <w:r>
               <w:rPr>
@@ -345,6 +384,7 @@
               </w:rPr>
               <w:t xml:space="preserve"> (</w:t>
             </w:r>
+            <w:proofErr w:type="spellStart"/>
             <w:r>
               <w:rPr>
                 <w:rFonts w:ascii="Consolas" w:hAnsi="Consolas" w:cs="Consolas"/>
@@ -361,54 +401,82 @@
                 <w:sz w:val="20"/>
                 <w:szCs w:val="20"/>
               </w:rPr>
-              <w:t>.h/cpp)</w:t>
-            </w:r>
-          </w:p>
-          <w:p>
-            <w:pPr>
+              <w:t>.h</w:t>
+            </w:r>
+            <w:proofErr w:type="spellEnd"/>
+            <w:r>
               <w:rPr>
                 <w:rFonts w:ascii="Consolas" w:hAnsi="Consolas" w:cs="Consolas"/>
                 <w:color w:val="001E00"/>
                 <w:sz w:val="20"/>
                 <w:szCs w:val="20"/>
               </w:rPr>
-            </w:pPr>
-            <w:r>
-              <w:rPr>
-                <w:rFonts w:cs="Consolas"/>
+              <w:t>/</w:t>
+            </w:r>
+            <w:proofErr w:type="spellStart"/>
+            <w:r>
+              <w:rPr>
+                <w:rFonts w:ascii="Consolas" w:hAnsi="Consolas" w:cs="Consolas"/>
                 <w:color w:val="001E00"/>
-                <w:sz w:val="28"/>
-                <w:szCs w:val="28"/>
-              </w:rPr>
-              <w:t>Along with tests for the 2 example commands to serve as a template for other command tests</w:t>
+                <w:sz w:val="20"/>
+                <w:szCs w:val="20"/>
+              </w:rPr>
+              <w:t>cpp</w:t>
+            </w:r>
+            <w:proofErr w:type="spellEnd"/>
+            <w:r>
+              <w:rPr>
+                <w:rFonts w:ascii="Consolas" w:hAnsi="Consolas" w:cs="Consolas"/>
+                <w:color w:val="001E00"/>
+                <w:sz w:val="20"/>
+                <w:szCs w:val="20"/>
+              </w:rPr>
+              <w:t>)</w:t>
             </w:r>
           </w:p>
           <w:p>
             <w:pPr>
               <w:rPr>
                 <w:rFonts w:ascii="Consolas" w:hAnsi="Consolas" w:cs="Consolas"/>
+                <w:color w:val="001E00"/>
                 <w:sz w:val="20"/>
                 <w:szCs w:val="20"/>
               </w:rPr>
             </w:pPr>
             <w:r>
+              <w:rPr>
+                <w:rFonts w:cs="Consolas"/>
+                <w:color w:val="001E00"/>
+                <w:sz w:val="28"/>
+                <w:szCs w:val="28"/>
+              </w:rPr>
+              <w:t>Along with tests for the 2 example commands to serve as a template for other command tests</w:t>
+            </w:r>
+          </w:p>
+          <w:p>
+            <w:pPr>
               <w:rPr>
                 <w:rFonts w:ascii="Consolas" w:hAnsi="Consolas" w:cs="Consolas"/>
                 <w:sz w:val="20"/>
                 <w:szCs w:val="20"/>
               </w:rPr>
-              <w:t>-</w:t>
-            </w:r>
+            </w:pPr>
             <w:r>
               <w:rPr>
                 <w:rFonts w:ascii="Consolas" w:hAnsi="Consolas" w:cs="Consolas"/>
                 <w:sz w:val="20"/>
                 <w:szCs w:val="20"/>
               </w:rPr>
+              <w:t>-</w:t>
+            </w:r>
+            <w:r>
+              <w:rPr>
+                <w:rFonts w:ascii="Consolas" w:hAnsi="Consolas" w:cs="Consolas"/>
+                <w:sz w:val="20"/>
+                <w:szCs w:val="20"/>
+              </w:rPr>
               <w:t xml:space="preserve"> UML under Design\Server\ServerTester.class.violet.html</w:t>
             </w:r>
-            <w:bookmarkStart w:id="0" w:name="_GoBack"/>
-            <w:bookmarkEnd w:id="0"/>
           </w:p>
         </w:tc>
       </w:tr>
@@ -489,8 +557,16 @@
               <w:rPr>
                 <w:sz w:val="28"/>
               </w:rPr>
-              <w:t xml:space="preserve"> Devlieger</w:t>
-            </w:r>
+              <w:t xml:space="preserve"> </w:t>
+            </w:r>
+            <w:proofErr w:type="spellStart"/>
+            <w:r>
+              <w:rPr>
+                <w:sz w:val="28"/>
+              </w:rPr>
+              <w:t>Devlieger</w:t>
+            </w:r>
+            <w:proofErr w:type="spellEnd"/>
           </w:p>
         </w:tc>
         <w:tc>
@@ -499,16 +575,110 @@
           </w:tcPr>
           <w:p>
             <w:pPr>
+              <w:tabs>
+                <w:tab w:val="left" w:pos="2265"/>
+              </w:tabs>
               <w:rPr>
                 <w:sz w:val="28"/>
               </w:rPr>
             </w:pPr>
-            <w:r>
-              <w:rPr>
-                <w:sz w:val="28"/>
-              </w:rPr>
-              <w:t>Lobby Class</w:t>
-            </w:r>
+            <w:proofErr w:type="spellStart"/>
+            <w:r>
+              <w:rPr>
+                <w:sz w:val="28"/>
+              </w:rPr>
+              <w:t>ServerLobby</w:t>
+            </w:r>
+            <w:proofErr w:type="spellEnd"/>
+            <w:r>
+              <w:rPr>
+                <w:sz w:val="28"/>
+              </w:rPr>
+              <w:t xml:space="preserve"> UML: Design/Server/Lobby.class.violet.html</w:t>
+            </w:r>
+          </w:p>
+          <w:p>
+            <w:pPr>
+              <w:tabs>
+                <w:tab w:val="left" w:pos="2265"/>
+              </w:tabs>
+              <w:rPr>
+                <w:sz w:val="28"/>
+              </w:rPr>
+            </w:pPr>
+            <w:proofErr w:type="spellStart"/>
+            <w:r>
+              <w:rPr>
+                <w:sz w:val="28"/>
+              </w:rPr>
+              <w:t>ServerLobby</w:t>
+            </w:r>
+            <w:proofErr w:type="spellEnd"/>
+            <w:r>
+              <w:rPr>
+                <w:sz w:val="28"/>
+              </w:rPr>
+              <w:t xml:space="preserve"> implementation: Server/</w:t>
+            </w:r>
+            <w:proofErr w:type="spellStart"/>
+            <w:r>
+              <w:rPr>
+                <w:sz w:val="28"/>
+              </w:rPr>
+              <w:t>ServerLobby.h</w:t>
+            </w:r>
+            <w:proofErr w:type="spellEnd"/>
+            <w:r>
+              <w:rPr>
+                <w:sz w:val="28"/>
+              </w:rPr>
+              <w:t>/</w:t>
+            </w:r>
+            <w:proofErr w:type="spellStart"/>
+            <w:r>
+              <w:rPr>
+                <w:sz w:val="28"/>
+              </w:rPr>
+              <w:t>cpp</w:t>
+            </w:r>
+            <w:proofErr w:type="spellEnd"/>
+          </w:p>
+          <w:p>
+            <w:pPr>
+              <w:rPr>
+                <w:sz w:val="28"/>
+              </w:rPr>
+            </w:pPr>
+            <w:r>
+              <w:rPr>
+                <w:sz w:val="28"/>
+              </w:rPr>
+              <w:t>Player class created for testing: Server/</w:t>
+            </w:r>
+            <w:proofErr w:type="spellStart"/>
+            <w:r>
+              <w:rPr>
+                <w:sz w:val="28"/>
+              </w:rPr>
+              <w:t>ServerPlayer.h</w:t>
+            </w:r>
+            <w:proofErr w:type="spellEnd"/>
+            <w:r>
+              <w:rPr>
+                <w:sz w:val="28"/>
+              </w:rPr>
+              <w:t>/</w:t>
+            </w:r>
+            <w:proofErr w:type="spellStart"/>
+            <w:r>
+              <w:rPr>
+                <w:sz w:val="28"/>
+              </w:rPr>
+              <w:t>cpp</w:t>
+            </w:r>
+            <w:bookmarkStart w:id="0" w:name="_GoBack"/>
+            <w:bookmarkEnd w:id="0"/>
+            <w:proofErr w:type="spellEnd"/>
           </w:p>
         </w:tc>
       </w:tr>
@@ -530,7 +700,21 @@
               <w:rPr>
                 <w:sz w:val="28"/>
               </w:rPr>
-              <w:t>Patrick Barahona-Griffiths</w:t>
+              <w:t xml:space="preserve">Patrick </w:t>
+            </w:r>
+            <w:proofErr w:type="spellStart"/>
+            <w:r>
+              <w:rPr>
+                <w:sz w:val="28"/>
+              </w:rPr>
+              <w:t>Barahona</w:t>
+            </w:r>
+            <w:proofErr w:type="spellEnd"/>
+            <w:r>
+              <w:rPr>
+                <w:sz w:val="28"/>
+              </w:rPr>
+              <w:t>-Griffiths</w:t>
             </w:r>
           </w:p>
         </w:tc>
@@ -572,8 +756,16 @@
               <w:rPr>
                 <w:sz w:val="28"/>
               </w:rPr>
-              <w:t>Jordan Kjaer</w:t>
-            </w:r>
+              <w:t xml:space="preserve">Jordan </w:t>
+            </w:r>
+            <w:proofErr w:type="spellStart"/>
+            <w:r>
+              <w:rPr>
+                <w:sz w:val="28"/>
+              </w:rPr>
+              <w:t>Kjaer</w:t>
+            </w:r>
+            <w:proofErr w:type="spellEnd"/>
           </w:p>
         </w:tc>
         <w:tc>
@@ -607,8 +799,16 @@
               <w:rPr>
                 <w:sz w:val="28"/>
               </w:rPr>
-              <w:t>Justin Kan</w:t>
-            </w:r>
+              <w:t xml:space="preserve">Justin </w:t>
+            </w:r>
+            <w:proofErr w:type="spellStart"/>
+            <w:r>
+              <w:rPr>
+                <w:sz w:val="28"/>
+              </w:rPr>
+              <w:t>Kan</w:t>
+            </w:r>
+            <w:proofErr w:type="spellEnd"/>
           </w:p>
         </w:tc>
         <w:tc>
@@ -700,7 +900,7 @@
 </file>
 
 <file path=word/numbering.xml><?xml version="1.0" encoding="utf-8"?>
-<w:numbering xmlns:wpc="http://schemas.microsoft.com/office/word/2010/wordprocessingCanvas" xmlns:mc="http://schemas.openxmlformats.org/markup-compatibility/2006" xmlns:o="urn:schemas-microsoft-com:office:office" xmlns:r="http://schemas.openxmlformats.org/officeDocument/2006/relationships" xmlns:m="http://schemas.openxmlformats.org/officeDocument/2006/math" xmlns:v="urn:schemas-microsoft-com:vml" xmlns:wp14="http://schemas.microsoft.com/office/word/2010/wordprocessingDrawing" xmlns:wp="http://schemas.openxmlformats.org/drawingml/2006/wordprocessingDrawing" xmlns:w10="urn:schemas-microsoft-com:office:word" xmlns:w="http://schemas.openxmlformats.org/wordprocessingml/2006/main" xmlns:w14="http://schemas.microsoft.com/office/word/2010/wordml" xmlns:w15="http://schemas.microsoft.com/office/word/2012/wordml" xmlns:wpg="http://schemas.microsoft.com/office/word/2010/wordprocessingGroup" xmlns:wpi="http://schemas.microsoft.com/office/word/2010/wordprocessingInk" xmlns:wne="http://schemas.microsoft.com/office/word/2006/wordml" xmlns:wps="http://schemas.microsoft.com/office/word/2010/wordprocessingShape" mc:Ignorable="w14 w15 wp14">
+<w:numbering xmlns:wpc="http://schemas.microsoft.com/office/word/2010/wordprocessingCanvas" xmlns:mc="http://schemas.openxmlformats.org/markup-compatibility/2006" xmlns:o="urn:schemas-microsoft-com:office:office" xmlns:r="http://schemas.openxmlformats.org/officeDocument/2006/relationships" xmlns:m="http://schemas.openxmlformats.org/officeDocument/2006/math" xmlns:v="urn:schemas-microsoft-com:vml" xmlns:wp14="http://schemas.microsoft.com/office/word/2010/wordprocessingDrawing" xmlns:wp="http://schemas.openxmlformats.org/drawingml/2006/wordprocessingDrawing" xmlns:w10="urn:schemas-microsoft-com:office:word" xmlns:w="http://schemas.openxmlformats.org/wordprocessingml/2006/main" xmlns:w14="http://schemas.microsoft.com/office/word/2010/wordml" xmlns:wpg="http://schemas.microsoft.com/office/word/2010/wordprocessingGroup" xmlns:wpi="http://schemas.microsoft.com/office/word/2010/wordprocessingInk" xmlns:wne="http://schemas.microsoft.com/office/word/2006/wordml" xmlns:wps="http://schemas.microsoft.com/office/word/2010/wordprocessingShape" mc:Ignorable="w14 wp14">
   <w:abstractNum w:abstractNumId="0">
     <w:nsid w:val="0D2320DF"/>
     <w:multiLevelType w:val="hybridMultilevel"/>
@@ -1629,7 +1829,7 @@
 </file>
 
 <file path=word/styles.xml><?xml version="1.0" encoding="utf-8"?>
-<w:styles xmlns:mc="http://schemas.openxmlformats.org/markup-compatibility/2006" xmlns:r="http://schemas.openxmlformats.org/officeDocument/2006/relationships" xmlns:w="http://schemas.openxmlformats.org/wordprocessingml/2006/main" xmlns:w14="http://schemas.microsoft.com/office/word/2010/wordml" xmlns:w15="http://schemas.microsoft.com/office/word/2012/wordml" mc:Ignorable="w14 w15">
+<w:styles xmlns:mc="http://schemas.openxmlformats.org/markup-compatibility/2006" xmlns:r="http://schemas.openxmlformats.org/officeDocument/2006/relationships" xmlns:w="http://schemas.openxmlformats.org/wordprocessingml/2006/main" xmlns:w14="http://schemas.microsoft.com/office/word/2010/wordml" mc:Ignorable="w14">
   <w:docDefaults>
     <w:rPrDefault>
       <w:rPr>
@@ -1645,378 +1845,409 @@
       </w:pPr>
     </w:pPrDefault>
   </w:docDefaults>
-  <w:latentStyles w:defLockedState="0" w:defUIPriority="99" w:defSemiHidden="0" w:defUnhideWhenUsed="0" w:defQFormat="0" w:count="371">
-    <w:lsdException w:name="Normal" w:uiPriority="0" w:qFormat="1"/>
-    <w:lsdException w:name="heading 1" w:uiPriority="9" w:qFormat="1"/>
-    <w:lsdException w:name="heading 2" w:semiHidden="1" w:uiPriority="9" w:unhideWhenUsed="1" w:qFormat="1"/>
-    <w:lsdException w:name="heading 3" w:semiHidden="1" w:uiPriority="9" w:unhideWhenUsed="1" w:qFormat="1"/>
-    <w:lsdException w:name="heading 4" w:semiHidden="1" w:uiPriority="9" w:unhideWhenUsed="1" w:qFormat="1"/>
-    <w:lsdException w:name="heading 5" w:semiHidden="1" w:uiPriority="9" w:unhideWhenUsed="1" w:qFormat="1"/>
-    <w:lsdException w:name="heading 6" w:semiHidden="1" w:uiPriority="9" w:unhideWhenUsed="1" w:qFormat="1"/>
-    <w:lsdException w:name="heading 7" w:semiHidden="1" w:uiPriority="9" w:unhideWhenUsed="1" w:qFormat="1"/>
-    <w:lsdException w:name="heading 8" w:semiHidden="1" w:uiPriority="9" w:unhideWhenUsed="1" w:qFormat="1"/>
-    <w:lsdException w:name="heading 9" w:semiHidden="1" w:uiPriority="9" w:unhideWhenUsed="1" w:qFormat="1"/>
-    <w:lsdException w:name="index 1" w:semiHidden="1" w:unhideWhenUsed="1"/>
-    <w:lsdException w:name="index 2" w:semiHidden="1" w:unhideWhenUsed="1"/>
-    <w:lsdException w:name="index 3" w:semiHidden="1" w:unhideWhenUsed="1"/>
-    <w:lsdException w:name="index 4" w:semiHidden="1" w:unhideWhenUsed="1"/>
-    <w:lsdException w:name="index 5" w:semiHidden="1" w:unhideWhenUsed="1"/>
-    <w:lsdException w:name="index 6" w:semiHidden="1" w:unhideWhenUsed="1"/>
-    <w:lsdException w:name="index 7" w:semiHidden="1" w:unhideWhenUsed="1"/>
-    <w:lsdException w:name="index 8" w:semiHidden="1" w:unhideWhenUsed="1"/>
-    <w:lsdException w:name="index 9" w:semiHidden="1" w:unhideWhenUsed="1"/>
-    <w:lsdException w:name="toc 1" w:semiHidden="1" w:uiPriority="39" w:unhideWhenUsed="1"/>
-    <w:lsdException w:name="toc 2" w:semiHidden="1" w:uiPriority="39" w:unhideWhenUsed="1"/>
-    <w:lsdException w:name="toc 3" w:semiHidden="1" w:uiPriority="39" w:unhideWhenUsed="1"/>
-    <w:lsdException w:name="toc 4" w:semiHidden="1" w:uiPriority="39" w:unhideWhenUsed="1"/>
-    <w:lsdException w:name="toc 5" w:semiHidden="1" w:uiPriority="39" w:unhideWhenUsed="1"/>
-    <w:lsdException w:name="toc 6" w:semiHidden="1" w:uiPriority="39" w:unhideWhenUsed="1"/>
-    <w:lsdException w:name="toc 7" w:semiHidden="1" w:uiPriority="39" w:unhideWhenUsed="1"/>
-    <w:lsdException w:name="toc 8" w:semiHidden="1" w:uiPriority="39" w:unhideWhenUsed="1"/>
-    <w:lsdException w:name="toc 9" w:semiHidden="1" w:uiPriority="39" w:unhideWhenUsed="1"/>
-    <w:lsdException w:name="Normal Indent" w:semiHidden="1" w:unhideWhenUsed="1"/>
-    <w:lsdException w:name="footnote text" w:semiHidden="1" w:unhideWhenUsed="1"/>
-    <w:lsdException w:name="annotation text" w:semiHidden="1" w:unhideWhenUsed="1"/>
-    <w:lsdException w:name="header" w:semiHidden="1" w:unhideWhenUsed="1"/>
-    <w:lsdException w:name="footer" w:semiHidden="1" w:unhideWhenUsed="1"/>
-    <w:lsdException w:name="index heading" w:semiHidden="1" w:unhideWhenUsed="1"/>
-    <w:lsdException w:name="caption" w:semiHidden="1" w:uiPriority="35" w:unhideWhenUsed="1" w:qFormat="1"/>
-    <w:lsdException w:name="table of figures" w:semiHidden="1" w:unhideWhenUsed="1"/>
-    <w:lsdException w:name="envelope address" w:semiHidden="1" w:unhideWhenUsed="1"/>
-    <w:lsdException w:name="envelope return" w:semiHidden="1" w:unhideWhenUsed="1"/>
-    <w:lsdException w:name="footnote reference" w:semiHidden="1" w:unhideWhenUsed="1"/>
-    <w:lsdException w:name="annotation reference" w:semiHidden="1" w:unhideWhenUsed="1"/>
-    <w:lsdException w:name="line number" w:semiHidden="1" w:unhideWhenUsed="1"/>
-    <w:lsdException w:name="page number" w:semiHidden="1" w:unhideWhenUsed="1"/>
-    <w:lsdException w:name="endnote reference" w:semiHidden="1" w:unhideWhenUsed="1"/>
-    <w:lsdException w:name="endnote text" w:semiHidden="1" w:unhideWhenUsed="1"/>
-    <w:lsdException w:name="table of authorities" w:semiHidden="1" w:unhideWhenUsed="1"/>
-    <w:lsdException w:name="macro" w:semiHidden="1" w:unhideWhenUsed="1"/>
-    <w:lsdException w:name="toa heading" w:semiHidden="1" w:unhideWhenUsed="1"/>
-    <w:lsdException w:name="List" w:semiHidden="1" w:unhideWhenUsed="1"/>
-    <w:lsdException w:name="List Bullet" w:semiHidden="1" w:unhideWhenUsed="1"/>
-    <w:lsdException w:name="List Number" w:semiHidden="1" w:unhideWhenUsed="1"/>
-    <w:lsdException w:name="List 2" w:semiHidden="1" w:unhideWhenUsed="1"/>
-    <w:lsdException w:name="List 3" w:semiHidden="1" w:unhideWhenUsed="1"/>
-    <w:lsdException w:name="List 4" w:semiHidden="1" w:unhideWhenUsed="1"/>
-    <w:lsdException w:name="List 5" w:semiHidden="1" w:unhideWhenUsed="1"/>
-    <w:lsdException w:name="List Bullet 2" w:semiHidden="1" w:unhideWhenUsed="1"/>
-    <w:lsdException w:name="List Bullet 3" w:semiHidden="1" w:unhideWhenUsed="1"/>
-    <w:lsdException w:name="List Bullet 4" w:semiHidden="1" w:unhideWhenUsed="1"/>
-    <w:lsdException w:name="List Bullet 5" w:semiHidden="1" w:unhideWhenUsed="1"/>
-    <w:lsdException w:name="List Number 2" w:semiHidden="1" w:unhideWhenUsed="1"/>
-    <w:lsdException w:name="List Number 3" w:semiHidden="1" w:unhideWhenUsed="1"/>
-    <w:lsdException w:name="List Number 4" w:semiHidden="1" w:unhideWhenUsed="1"/>
-    <w:lsdException w:name="List Number 5" w:semiHidden="1" w:unhideWhenUsed="1"/>
-    <w:lsdException w:name="Title" w:uiPriority="10" w:qFormat="1"/>
-    <w:lsdException w:name="Closing" w:semiHidden="1" w:unhideWhenUsed="1"/>
-    <w:lsdException w:name="Signature" w:semiHidden="1" w:unhideWhenUsed="1"/>
-    <w:lsdException w:name="Default Paragraph Font" w:semiHidden="1" w:uiPriority="1" w:unhideWhenUsed="1"/>
-    <w:lsdException w:name="Body Text" w:semiHidden="1" w:unhideWhenUsed="1"/>
-    <w:lsdException w:name="Body Text Indent" w:semiHidden="1" w:unhideWhenUsed="1"/>
-    <w:lsdException w:name="List Continue" w:semiHidden="1" w:unhideWhenUsed="1"/>
-    <w:lsdException w:name="List Continue 2" w:semiHidden="1" w:unhideWhenUsed="1"/>
-    <w:lsdException w:name="List Continue 3" w:semiHidden="1" w:unhideWhenUsed="1"/>
-    <w:lsdException w:name="List Continue 4" w:semiHidden="1" w:unhideWhenUsed="1"/>
-    <w:lsdException w:name="List Continue 5" w:semiHidden="1" w:unhideWhenUsed="1"/>
-    <w:lsdException w:name="Message Header" w:semiHidden="1" w:unhideWhenUsed="1"/>
-    <w:lsdException w:name="Subtitle" w:uiPriority="11" w:qFormat="1"/>
-    <w:lsdException w:name="Salutation" w:semiHidden="1" w:unhideWhenUsed="1"/>
-    <w:lsdException w:name="Date" w:semiHidden="1" w:unhideWhenUsed="1"/>
-    <w:lsdException w:name="Body Text First Indent" w:semiHidden="1" w:unhideWhenUsed="1"/>
-    <w:lsdException w:name="Body Text First Indent 2" w:semiHidden="1" w:unhideWhenUsed="1"/>
-    <w:lsdException w:name="Note Heading" w:semiHidden="1" w:unhideWhenUsed="1"/>
-    <w:lsdException w:name="Body Text 2" w:semiHidden="1" w:unhideWhenUsed="1"/>
-    <w:lsdException w:name="Body Text 3" w:semiHidden="1" w:unhideWhenUsed="1"/>
-    <w:lsdException w:name="Body Text Indent 2" w:semiHidden="1" w:unhideWhenUsed="1"/>
-    <w:lsdException w:name="Body Text Indent 3" w:semiHidden="1" w:unhideWhenUsed="1"/>
-    <w:lsdException w:name="Block Text" w:semiHidden="1" w:unhideWhenUsed="1"/>
-    <w:lsdException w:name="Hyperlink" w:semiHidden="1" w:unhideWhenUsed="1"/>
-    <w:lsdException w:name="FollowedHyperlink" w:semiHidden="1" w:unhideWhenUsed="1"/>
-    <w:lsdException w:name="Strong" w:uiPriority="22" w:qFormat="1"/>
-    <w:lsdException w:name="Emphasis" w:uiPriority="20" w:qFormat="1"/>
-    <w:lsdException w:name="Document Map" w:semiHidden="1" w:unhideWhenUsed="1"/>
-    <w:lsdException w:name="Plain Text" w:semiHidden="1" w:unhideWhenUsed="1"/>
-    <w:lsdException w:name="E-mail Signature" w:semiHidden="1" w:unhideWhenUsed="1"/>
-    <w:lsdException w:name="HTML Top of Form" w:semiHidden="1" w:unhideWhenUsed="1"/>
-    <w:lsdException w:name="HTML Bottom of Form" w:semiHidden="1" w:unhideWhenUsed="1"/>
-    <w:lsdException w:name="Normal (Web)" w:semiHidden="1" w:unhideWhenUsed="1"/>
-    <w:lsdException w:name="HTML Acronym" w:semiHidden="1" w:unhideWhenUsed="1"/>
-    <w:lsdException w:name="HTML Address" w:semiHidden="1" w:unhideWhenUsed="1"/>
-    <w:lsdException w:name="HTML Cite" w:semiHidden="1" w:unhideWhenUsed="1"/>
-    <w:lsdException w:name="HTML Code" w:semiHidden="1" w:unhideWhenUsed="1"/>
-    <w:lsdException w:name="HTML Definition" w:semiHidden="1" w:unhideWhenUsed="1"/>
-    <w:lsdException w:name="HTML Keyboard" w:semiHidden="1" w:unhideWhenUsed="1"/>
-    <w:lsdException w:name="HTML Preformatted" w:semiHidden="1" w:unhideWhenUsed="1"/>
-    <w:lsdException w:name="HTML Sample" w:semiHidden="1" w:unhideWhenUsed="1"/>
-    <w:lsdException w:name="HTML Typewriter" w:semiHidden="1" w:unhideWhenUsed="1"/>
-    <w:lsdException w:name="HTML Variable" w:semiHidden="1" w:unhideWhenUsed="1"/>
-    <w:lsdException w:name="Normal Table" w:semiHidden="1" w:unhideWhenUsed="1"/>
-    <w:lsdException w:name="annotation subject" w:semiHidden="1" w:unhideWhenUsed="1"/>
-    <w:lsdException w:name="No List" w:semiHidden="1" w:unhideWhenUsed="1"/>
-    <w:lsdException w:name="Outline List 1" w:semiHidden="1" w:unhideWhenUsed="1"/>
-    <w:lsdException w:name="Outline List 2" w:semiHidden="1" w:unhideWhenUsed="1"/>
-    <w:lsdException w:name="Outline List 3" w:semiHidden="1" w:unhideWhenUsed="1"/>
-    <w:lsdException w:name="Table Simple 1" w:semiHidden="1" w:unhideWhenUsed="1"/>
-    <w:lsdException w:name="Table Simple 2" w:semiHidden="1" w:unhideWhenUsed="1"/>
-    <w:lsdException w:name="Table Simple 3" w:semiHidden="1" w:unhideWhenUsed="1"/>
-    <w:lsdException w:name="Table Classic 1" w:semiHidden="1" w:unhideWhenUsed="1"/>
-    <w:lsdException w:name="Table Classic 2" w:semiHidden="1" w:unhideWhenUsed="1"/>
-    <w:lsdException w:name="Table Classic 3" w:semiHidden="1" w:unhideWhenUsed="1"/>
-    <w:lsdException w:name="Table Classic 4" w:semiHidden="1" w:unhideWhenUsed="1"/>
-    <w:lsdException w:name="Table Colorful 1" w:semiHidden="1" w:unhideWhenUsed="1"/>
-    <w:lsdException w:name="Table Colorful 2" w:semiHidden="1" w:unhideWhenUsed="1"/>
-    <w:lsdException w:name="Table Colorful 3" w:semiHidden="1" w:unhideWhenUsed="1"/>
-    <w:lsdException w:name="Table Columns 1" w:semiHidden="1" w:unhideWhenUsed="1"/>
-    <w:lsdException w:name="Table Columns 2" w:semiHidden="1" w:unhideWhenUsed="1"/>
-    <w:lsdException w:name="Table Columns 3" w:semiHidden="1" w:unhideWhenUsed="1"/>
-    <w:lsdException w:name="Table Columns 4" w:semiHidden="1" w:unhideWhenUsed="1"/>
-    <w:lsdException w:name="Table Columns 5" w:semiHidden="1" w:unhideWhenUsed="1"/>
-    <w:lsdException w:name="Table Grid 1" w:semiHidden="1" w:unhideWhenUsed="1"/>
-    <w:lsdException w:name="Table Grid 2" w:semiHidden="1" w:unhideWhenUsed="1"/>
-    <w:lsdException w:name="Table Grid 3" w:semiHidden="1" w:unhideWhenUsed="1"/>
-    <w:lsdException w:name="Table Grid 4" w:semiHidden="1" w:unhideWhenUsed="1"/>
-    <w:lsdException w:name="Table Grid 5" w:semiHidden="1" w:unhideWhenUsed="1"/>
-    <w:lsdException w:name="Table Grid 6" w:semiHidden="1" w:unhideWhenUsed="1"/>
-    <w:lsdException w:name="Table Grid 7" w:semiHidden="1" w:unhideWhenUsed="1"/>
-    <w:lsdException w:name="Table Grid 8" w:semiHidden="1" w:unhideWhenUsed="1"/>
-    <w:lsdException w:name="Table List 1" w:semiHidden="1" w:unhideWhenUsed="1"/>
-    <w:lsdException w:name="Table List 2" w:semiHidden="1" w:unhideWhenUsed="1"/>
-    <w:lsdException w:name="Table List 3" w:semiHidden="1" w:unhideWhenUsed="1"/>
-    <w:lsdException w:name="Table List 4" w:semiHidden="1" w:unhideWhenUsed="1"/>
-    <w:lsdException w:name="Table List 5" w:semiHidden="1" w:unhideWhenUsed="1"/>
-    <w:lsdException w:name="Table List 6" w:semiHidden="1" w:unhideWhenUsed="1"/>
-    <w:lsdException w:name="Table List 7" w:semiHidden="1" w:unhideWhenUsed="1"/>
-    <w:lsdException w:name="Table List 8" w:semiHidden="1" w:unhideWhenUsed="1"/>
-    <w:lsdException w:name="Table 3D effects 1" w:semiHidden="1" w:unhideWhenUsed="1"/>
-    <w:lsdException w:name="Table 3D effects 2" w:semiHidden="1" w:unhideWhenUsed="1"/>
-    <w:lsdException w:name="Table 3D effects 3" w:semiHidden="1" w:unhideWhenUsed="1"/>
-    <w:lsdException w:name="Table Contemporary" w:semiHidden="1" w:unhideWhenUsed="1"/>
-    <w:lsdException w:name="Table Elegant" w:semiHidden="1" w:unhideWhenUsed="1"/>
-    <w:lsdException w:name="Table Professional" w:semiHidden="1" w:unhideWhenUsed="1"/>
-    <w:lsdException w:name="Table Subtle 1" w:semiHidden="1" w:unhideWhenUsed="1"/>
-    <w:lsdException w:name="Table Subtle 2" w:semiHidden="1" w:unhideWhenUsed="1"/>
-    <w:lsdException w:name="Table Web 1" w:semiHidden="1" w:unhideWhenUsed="1"/>
-    <w:lsdException w:name="Table Web 2" w:semiHidden="1" w:unhideWhenUsed="1"/>
-    <w:lsdException w:name="Table Web 3" w:semiHidden="1" w:unhideWhenUsed="1"/>
-    <w:lsdException w:name="Balloon Text" w:semiHidden="1" w:unhideWhenUsed="1"/>
-    <w:lsdException w:name="Table Grid" w:uiPriority="59"/>
-    <w:lsdException w:name="Table Theme" w:semiHidden="1" w:unhideWhenUsed="1"/>
-    <w:lsdException w:name="Placeholder Text" w:semiHidden="1"/>
-    <w:lsdException w:name="No Spacing" w:uiPriority="1" w:qFormat="1"/>
-    <w:lsdException w:name="Light Shading" w:uiPriority="60"/>
-    <w:lsdException w:name="Light List" w:uiPriority="61"/>
-    <w:lsdException w:name="Light Grid" w:uiPriority="62"/>
-    <w:lsdException w:name="Medium Shading 1" w:uiPriority="63"/>
-    <w:lsdException w:name="Medium Shading 2" w:uiPriority="64"/>
-    <w:lsdException w:name="Medium List 1" w:uiPriority="65"/>
-    <w:lsdException w:name="Medium List 2" w:uiPriority="66"/>
-    <w:lsdException w:name="Medium Grid 1" w:uiPriority="67"/>
-    <w:lsdException w:name="Medium Grid 2" w:uiPriority="68"/>
-    <w:lsdException w:name="Medium Grid 3" w:uiPriority="69"/>
-    <w:lsdException w:name="Dark List" w:uiPriority="70"/>
-    <w:lsdException w:name="Colorful Shading" w:uiPriority="71"/>
-    <w:lsdException w:name="Colorful List" w:uiPriority="72"/>
-    <w:lsdException w:name="Colorful Grid" w:uiPriority="73"/>
-    <w:lsdException w:name="Light Shading Accent 1" w:uiPriority="60"/>
-    <w:lsdException w:name="Light List Accent 1" w:uiPriority="61"/>
-    <w:lsdException w:name="Light Grid Accent 1" w:uiPriority="62"/>
-    <w:lsdException w:name="Medium Shading 1 Accent 1" w:uiPriority="63"/>
-    <w:lsdException w:name="Medium Shading 2 Accent 1" w:uiPriority="64"/>
-    <w:lsdException w:name="Medium List 1 Accent 1" w:uiPriority="65"/>
-    <w:lsdException w:name="Revision" w:semiHidden="1"/>
-    <w:lsdException w:name="List Paragraph" w:uiPriority="34" w:qFormat="1"/>
-    <w:lsdException w:name="Quote" w:uiPriority="29" w:qFormat="1"/>
-    <w:lsdException w:name="Intense Quote" w:uiPriority="30" w:qFormat="1"/>
-    <w:lsdException w:name="Medium List 2 Accent 1" w:uiPriority="66"/>
-    <w:lsdException w:name="Medium Grid 1 Accent 1" w:uiPriority="67"/>
-    <w:lsdException w:name="Medium Grid 2 Accent 1" w:uiPriority="68"/>
-    <w:lsdException w:name="Medium Grid 3 Accent 1" w:uiPriority="69"/>
-    <w:lsdException w:name="Dark List Accent 1" w:uiPriority="70"/>
-    <w:lsdException w:name="Colorful Shading Accent 1" w:uiPriority="71"/>
-    <w:lsdException w:name="Colorful List Accent 1" w:uiPriority="72"/>
-    <w:lsdException w:name="Colorful Grid Accent 1" w:uiPriority="73"/>
-    <w:lsdException w:name="Light Shading Accent 2" w:uiPriority="60"/>
-    <w:lsdException w:name="Light List Accent 2" w:uiPriority="61"/>
-    <w:lsdException w:name="Light Grid Accent 2" w:uiPriority="62"/>
-    <w:lsdException w:name="Medium Shading 1 Accent 2" w:uiPriority="63"/>
-    <w:lsdException w:name="Medium Shading 2 Accent 2" w:uiPriority="64"/>
-    <w:lsdException w:name="Medium List 1 Accent 2" w:uiPriority="65"/>
-    <w:lsdException w:name="Medium List 2 Accent 2" w:uiPriority="66"/>
-    <w:lsdException w:name="Medium Grid 1 Accent 2" w:uiPriority="67"/>
-    <w:lsdException w:name="Medium Grid 2 Accent 2" w:uiPriority="68"/>
-    <w:lsdException w:name="Medium Grid 3 Accent 2" w:uiPriority="69"/>
-    <w:lsdException w:name="Dark List Accent 2" w:uiPriority="70"/>
-    <w:lsdException w:name="Colorful Shading Accent 2" w:uiPriority="71"/>
-    <w:lsdException w:name="Colorful List Accent 2" w:uiPriority="72"/>
-    <w:lsdException w:name="Colorful Grid Accent 2" w:uiPriority="73"/>
-    <w:lsdException w:name="Light Shading Accent 3" w:uiPriority="60"/>
-    <w:lsdException w:name="Light List Accent 3" w:uiPriority="61"/>
-    <w:lsdException w:name="Light Grid Accent 3" w:uiPriority="62"/>
-    <w:lsdException w:name="Medium Shading 1 Accent 3" w:uiPriority="63"/>
-    <w:lsdException w:name="Medium Shading 2 Accent 3" w:uiPriority="64"/>
-    <w:lsdException w:name="Medium List 1 Accent 3" w:uiPriority="65"/>
-    <w:lsdException w:name="Medium List 2 Accent 3" w:uiPriority="66"/>
-    <w:lsdException w:name="Medium Grid 1 Accent 3" w:uiPriority="67"/>
-    <w:lsdException w:name="Medium Grid 2 Accent 3" w:uiPriority="68"/>
-    <w:lsdException w:name="Medium Grid 3 Accent 3" w:uiPriority="69"/>
-    <w:lsdException w:name="Dark List Accent 3" w:uiPriority="70"/>
-    <w:lsdException w:name="Colorful Shading Accent 3" w:uiPriority="71"/>
-    <w:lsdException w:name="Colorful List Accent 3" w:uiPriority="72"/>
-    <w:lsdException w:name="Colorful Grid Accent 3" w:uiPriority="73"/>
-    <w:lsdException w:name="Light Shading Accent 4" w:uiPriority="60"/>
-    <w:lsdException w:name="Light List Accent 4" w:uiPriority="61"/>
-    <w:lsdException w:name="Light Grid Accent 4" w:uiPriority="62"/>
-    <w:lsdException w:name="Medium Shading 1 Accent 4" w:uiPriority="63"/>
-    <w:lsdException w:name="Medium Shading 2 Accent 4" w:uiPriority="64"/>
-    <w:lsdException w:name="Medium List 1 Accent 4" w:uiPriority="65"/>
-    <w:lsdException w:name="Medium List 2 Accent 4" w:uiPriority="66"/>
-    <w:lsdException w:name="Medium Grid 1 Accent 4" w:uiPriority="67"/>
-    <w:lsdException w:name="Medium Grid 2 Accent 4" w:uiPriority="68"/>
-    <w:lsdException w:name="Medium Grid 3 Accent 4" w:uiPriority="69"/>
-    <w:lsdException w:name="Dark List Accent 4" w:uiPriority="70"/>
-    <w:lsdException w:name="Colorful Shading Accent 4" w:uiPriority="71"/>
-    <w:lsdException w:name="Colorful List Accent 4" w:uiPriority="72"/>
-    <w:lsdException w:name="Colorful Grid Accent 4" w:uiPriority="73"/>
-    <w:lsdException w:name="Light Shading Accent 5" w:uiPriority="60"/>
-    <w:lsdException w:name="Light List Accent 5" w:uiPriority="61"/>
-    <w:lsdException w:name="Light Grid Accent 5" w:uiPriority="62"/>
-    <w:lsdException w:name="Medium Shading 1 Accent 5" w:uiPriority="63"/>
-    <w:lsdException w:name="Medium Shading 2 Accent 5" w:uiPriority="64"/>
-    <w:lsdException w:name="Medium List 1 Accent 5" w:uiPriority="65"/>
-    <w:lsdException w:name="Medium List 2 Accent 5" w:uiPriority="66"/>
-    <w:lsdException w:name="Medium Grid 1 Accent 5" w:uiPriority="67"/>
-    <w:lsdException w:name="Medium Grid 2 Accent 5" w:uiPriority="68"/>
-    <w:lsdException w:name="Medium Grid 3 Accent 5" w:uiPriority="69"/>
-    <w:lsdException w:name="Dark List Accent 5" w:uiPriority="70"/>
-    <w:lsdException w:name="Colorful Shading Accent 5" w:uiPriority="71"/>
-    <w:lsdException w:name="Colorful List Accent 5" w:uiPriority="72"/>
-    <w:lsdException w:name="Colorful Grid Accent 5" w:uiPriority="73"/>
-    <w:lsdException w:name="Light Shading Accent 6" w:uiPriority="60"/>
-    <w:lsdException w:name="Light List Accent 6" w:uiPriority="61"/>
-    <w:lsdException w:name="Light Grid Accent 6" w:uiPriority="62"/>
-    <w:lsdException w:name="Medium Shading 1 Accent 6" w:uiPriority="63"/>
-    <w:lsdException w:name="Medium Shading 2 Accent 6" w:uiPriority="64"/>
-    <w:lsdException w:name="Medium List 1 Accent 6" w:uiPriority="65"/>
-    <w:lsdException w:name="Medium List 2 Accent 6" w:uiPriority="66"/>
-    <w:lsdException w:name="Medium Grid 1 Accent 6" w:uiPriority="67"/>
-    <w:lsdException w:name="Medium Grid 2 Accent 6" w:uiPriority="68"/>
-    <w:lsdException w:name="Medium Grid 3 Accent 6" w:uiPriority="69"/>
-    <w:lsdException w:name="Dark List Accent 6" w:uiPriority="70"/>
-    <w:lsdException w:name="Colorful Shading Accent 6" w:uiPriority="71"/>
-    <w:lsdException w:name="Colorful List Accent 6" w:uiPriority="72"/>
-    <w:lsdException w:name="Colorful Grid Accent 6" w:uiPriority="73"/>
-    <w:lsdException w:name="Subtle Emphasis" w:uiPriority="19" w:qFormat="1"/>
-    <w:lsdException w:name="Intense Emphasis" w:uiPriority="21" w:qFormat="1"/>
-    <w:lsdException w:name="Subtle Reference" w:uiPriority="31" w:qFormat="1"/>
-    <w:lsdException w:name="Intense Reference" w:uiPriority="32" w:qFormat="1"/>
-    <w:lsdException w:name="Book Title" w:uiPriority="33" w:qFormat="1"/>
-    <w:lsdException w:name="Bibliography" w:semiHidden="1" w:uiPriority="37" w:unhideWhenUsed="1"/>
-    <w:lsdException w:name="TOC Heading" w:semiHidden="1" w:uiPriority="39" w:unhideWhenUsed="1" w:qFormat="1"/>
-    <w:lsdException w:name="Plain Table 1" w:uiPriority="41"/>
-    <w:lsdException w:name="Plain Table 2" w:uiPriority="42"/>
-    <w:lsdException w:name="Plain Table 3" w:uiPriority="43"/>
-    <w:lsdException w:name="Plain Table 4" w:uiPriority="44"/>
-    <w:lsdException w:name="Plain Table 5" w:uiPriority="45"/>
-    <w:lsdException w:name="Grid Table Light" w:uiPriority="40"/>
-    <w:lsdException w:name="Grid Table 1 Light" w:uiPriority="46"/>
-    <w:lsdException w:name="Grid Table 2" w:uiPriority="47"/>
-    <w:lsdException w:name="Grid Table 3" w:uiPriority="48"/>
-    <w:lsdException w:name="Grid Table 4" w:uiPriority="49"/>
-    <w:lsdException w:name="Grid Table 5 Dark" w:uiPriority="50"/>
-    <w:lsdException w:name="Grid Table 6 Colorful" w:uiPriority="51"/>
-    <w:lsdException w:name="Grid Table 7 Colorful" w:uiPriority="52"/>
-    <w:lsdException w:name="Grid Table 1 Light Accent 1" w:uiPriority="46"/>
-    <w:lsdException w:name="Grid Table 2 Accent 1" w:uiPriority="47"/>
-    <w:lsdException w:name="Grid Table 3 Accent 1" w:uiPriority="48"/>
-    <w:lsdException w:name="Grid Table 4 Accent 1" w:uiPriority="49"/>
-    <w:lsdException w:name="Grid Table 5 Dark Accent 1" w:uiPriority="50"/>
-    <w:lsdException w:name="Grid Table 6 Colorful Accent 1" w:uiPriority="51"/>
-    <w:lsdException w:name="Grid Table 7 Colorful Accent 1" w:uiPriority="52"/>
-    <w:lsdException w:name="Grid Table 1 Light Accent 2" w:uiPriority="46"/>
-    <w:lsdException w:name="Grid Table 2 Accent 2" w:uiPriority="47"/>
-    <w:lsdException w:name="Grid Table 3 Accent 2" w:uiPriority="48"/>
-    <w:lsdException w:name="Grid Table 4 Accent 2" w:uiPriority="49"/>
-    <w:lsdException w:name="Grid Table 5 Dark Accent 2" w:uiPriority="50"/>
-    <w:lsdException w:name="Grid Table 6 Colorful Accent 2" w:uiPriority="51"/>
-    <w:lsdException w:name="Grid Table 7 Colorful Accent 2" w:uiPriority="52"/>
-    <w:lsdException w:name="Grid Table 1 Light Accent 3" w:uiPriority="46"/>
-    <w:lsdException w:name="Grid Table 2 Accent 3" w:uiPriority="47"/>
-    <w:lsdException w:name="Grid Table 3 Accent 3" w:uiPriority="48"/>
-    <w:lsdException w:name="Grid Table 4 Accent 3" w:uiPriority="49"/>
-    <w:lsdException w:name="Grid Table 5 Dark Accent 3" w:uiPriority="50"/>
-    <w:lsdException w:name="Grid Table 6 Colorful Accent 3" w:uiPriority="51"/>
-    <w:lsdException w:name="Grid Table 7 Colorful Accent 3" w:uiPriority="52"/>
-    <w:lsdException w:name="Grid Table 1 Light Accent 4" w:uiPriority="46"/>
-    <w:lsdException w:name="Grid Table 2 Accent 4" w:uiPriority="47"/>
-    <w:lsdException w:name="Grid Table 3 Accent 4" w:uiPriority="48"/>
-    <w:lsdException w:name="Grid Table 4 Accent 4" w:uiPriority="49"/>
-    <w:lsdException w:name="Grid Table 5 Dark Accent 4" w:uiPriority="50"/>
-    <w:lsdException w:name="Grid Table 6 Colorful Accent 4" w:uiPriority="51"/>
-    <w:lsdException w:name="Grid Table 7 Colorful Accent 4" w:uiPriority="52"/>
-    <w:lsdException w:name="Grid Table 1 Light Accent 5" w:uiPriority="46"/>
-    <w:lsdException w:name="Grid Table 2 Accent 5" w:uiPriority="47"/>
-    <w:lsdException w:name="Grid Table 3 Accent 5" w:uiPriority="48"/>
-    <w:lsdException w:name="Grid Table 4 Accent 5" w:uiPriority="49"/>
-    <w:lsdException w:name="Grid Table 5 Dark Accent 5" w:uiPriority="50"/>
-    <w:lsdException w:name="Grid Table 6 Colorful Accent 5" w:uiPriority="51"/>
-    <w:lsdException w:name="Grid Table 7 Colorful Accent 5" w:uiPriority="52"/>
-    <w:lsdException w:name="Grid Table 1 Light Accent 6" w:uiPriority="46"/>
-    <w:lsdException w:name="Grid Table 2 Accent 6" w:uiPriority="47"/>
-    <w:lsdException w:name="Grid Table 3 Accent 6" w:uiPriority="48"/>
-    <w:lsdException w:name="Grid Table 4 Accent 6" w:uiPriority="49"/>
-    <w:lsdException w:name="Grid Table 5 Dark Accent 6" w:uiPriority="50"/>
-    <w:lsdException w:name="Grid Table 6 Colorful Accent 6" w:uiPriority="51"/>
-    <w:lsdException w:name="Grid Table 7 Colorful Accent 6" w:uiPriority="52"/>
-    <w:lsdException w:name="List Table 1 Light" w:uiPriority="46"/>
-    <w:lsdException w:name="List Table 2" w:uiPriority="47"/>
-    <w:lsdException w:name="List Table 3" w:uiPriority="48"/>
-    <w:lsdException w:name="List Table 4" w:uiPriority="49"/>
-    <w:lsdException w:name="List Table 5 Dark" w:uiPriority="50"/>
-    <w:lsdException w:name="List Table 6 Colorful" w:uiPriority="51"/>
-    <w:lsdException w:name="List Table 7 Colorful" w:uiPriority="52"/>
-    <w:lsdException w:name="List Table 1 Light Accent 1" w:uiPriority="46"/>
-    <w:lsdException w:name="List Table 2 Accent 1" w:uiPriority="47"/>
-    <w:lsdException w:name="List Table 3 Accent 1" w:uiPriority="48"/>
-    <w:lsdException w:name="List Table 4 Accent 1" w:uiPriority="49"/>
-    <w:lsdException w:name="List Table 5 Dark Accent 1" w:uiPriority="50"/>
-    <w:lsdException w:name="List Table 6 Colorful Accent 1" w:uiPriority="51"/>
-    <w:lsdException w:name="List Table 7 Colorful Accent 1" w:uiPriority="52"/>
-    <w:lsdException w:name="List Table 1 Light Accent 2" w:uiPriority="46"/>
-    <w:lsdException w:name="List Table 2 Accent 2" w:uiPriority="47"/>
-    <w:lsdException w:name="List Table 3 Accent 2" w:uiPriority="48"/>
-    <w:lsdException w:name="List Table 4 Accent 2" w:uiPriority="49"/>
-    <w:lsdException w:name="List Table 5 Dark Accent 2" w:uiPriority="50"/>
-    <w:lsdException w:name="List Table 6 Colorful Accent 2" w:uiPriority="51"/>
-    <w:lsdException w:name="List Table 7 Colorful Accent 2" w:uiPriority="52"/>
-    <w:lsdException w:name="List Table 1 Light Accent 3" w:uiPriority="46"/>
-    <w:lsdException w:name="List Table 2 Accent 3" w:uiPriority="47"/>
-    <w:lsdException w:name="List Table 3 Accent 3" w:uiPriority="48"/>
-    <w:lsdException w:name="List Table 4 Accent 3" w:uiPriority="49"/>
-    <w:lsdException w:name="List Table 5 Dark Accent 3" w:uiPriority="50"/>
-    <w:lsdException w:name="List Table 6 Colorful Accent 3" w:uiPriority="51"/>
-    <w:lsdException w:name="List Table 7 Colorful Accent 3" w:uiPriority="52"/>
-    <w:lsdException w:name="List Table 1 Light Accent 4" w:uiPriority="46"/>
-    <w:lsdException w:name="List Table 2 Accent 4" w:uiPriority="47"/>
-    <w:lsdException w:name="List Table 3 Accent 4" w:uiPriority="48"/>
-    <w:lsdException w:name="List Table 4 Accent 4" w:uiPriority="49"/>
-    <w:lsdException w:name="List Table 5 Dark Accent 4" w:uiPriority="50"/>
-    <w:lsdException w:name="List Table 6 Colorful Accent 4" w:uiPriority="51"/>
-    <w:lsdException w:name="List Table 7 Colorful Accent 4" w:uiPriority="52"/>
-    <w:lsdException w:name="List Table 1 Light Accent 5" w:uiPriority="46"/>
-    <w:lsdException w:name="List Table 2 Accent 5" w:uiPriority="47"/>
-    <w:lsdException w:name="List Table 3 Accent 5" w:uiPriority="48"/>
-    <w:lsdException w:name="List Table 4 Accent 5" w:uiPriority="49"/>
-    <w:lsdException w:name="List Table 5 Dark Accent 5" w:uiPriority="50"/>
-    <w:lsdException w:name="List Table 6 Colorful Accent 5" w:uiPriority="51"/>
-    <w:lsdException w:name="List Table 7 Colorful Accent 5" w:uiPriority="52"/>
-    <w:lsdException w:name="List Table 1 Light Accent 6" w:uiPriority="46"/>
-    <w:lsdException w:name="List Table 2 Accent 6" w:uiPriority="47"/>
-    <w:lsdException w:name="List Table 3 Accent 6" w:uiPriority="48"/>
-    <w:lsdException w:name="List Table 4 Accent 6" w:uiPriority="49"/>
-    <w:lsdException w:name="List Table 5 Dark Accent 6" w:uiPriority="50"/>
-    <w:lsdException w:name="List Table 6 Colorful Accent 6" w:uiPriority="51"/>
-    <w:lsdException w:name="List Table 7 Colorful Accent 6" w:uiPriority="52"/>
+  <w:latentStyles w:defLockedState="0" w:defUIPriority="99" w:defSemiHidden="1" w:defUnhideWhenUsed="1" w:defQFormat="0" w:count="267">
+    <w:lsdException w:name="Normal" w:semiHidden="0" w:uiPriority="0" w:unhideWhenUsed="0" w:qFormat="1"/>
+    <w:lsdException w:name="heading 1" w:semiHidden="0" w:uiPriority="9" w:unhideWhenUsed="0" w:qFormat="1"/>
+    <w:lsdException w:name="heading 2" w:uiPriority="9" w:qFormat="1"/>
+    <w:lsdException w:name="heading 3" w:uiPriority="9" w:qFormat="1"/>
+    <w:lsdException w:name="heading 4" w:uiPriority="9" w:qFormat="1"/>
+    <w:lsdException w:name="heading 5" w:uiPriority="9" w:qFormat="1"/>
+    <w:lsdException w:name="heading 6" w:uiPriority="9" w:qFormat="1"/>
+    <w:lsdException w:name="heading 7" w:uiPriority="9" w:qFormat="1"/>
+    <w:lsdException w:name="heading 8" w:uiPriority="9" w:qFormat="1"/>
+    <w:lsdException w:name="heading 9" w:uiPriority="9" w:qFormat="1"/>
+    <w:lsdException w:name="toc 1" w:uiPriority="39"/>
+    <w:lsdException w:name="toc 2" w:uiPriority="39"/>
+    <w:lsdException w:name="toc 3" w:uiPriority="39"/>
+    <w:lsdException w:name="toc 4" w:uiPriority="39"/>
+    <w:lsdException w:name="toc 5" w:uiPriority="39"/>
+    <w:lsdException w:name="toc 6" w:uiPriority="39"/>
+    <w:lsdException w:name="toc 7" w:uiPriority="39"/>
+    <w:lsdException w:name="toc 8" w:uiPriority="39"/>
+    <w:lsdException w:name="toc 9" w:uiPriority="39"/>
+    <w:lsdException w:name="caption" w:uiPriority="35" w:qFormat="1"/>
+    <w:lsdException w:name="Title" w:semiHidden="0" w:uiPriority="10" w:unhideWhenUsed="0" w:qFormat="1"/>
+    <w:lsdException w:name="Default Paragraph Font" w:uiPriority="1"/>
+    <w:lsdException w:name="Subtitle" w:semiHidden="0" w:uiPriority="11" w:unhideWhenUsed="0" w:qFormat="1"/>
+    <w:lsdException w:name="Strong" w:semiHidden="0" w:uiPriority="22" w:unhideWhenUsed="0" w:qFormat="1"/>
+    <w:lsdException w:name="Emphasis" w:semiHidden="0" w:uiPriority="20" w:unhideWhenUsed="0" w:qFormat="1"/>
+    <w:lsdException w:name="Table Grid" w:semiHidden="0" w:uiPriority="59" w:unhideWhenUsed="0"/>
+    <w:lsdException w:name="Placeholder Text" w:unhideWhenUsed="0"/>
+    <w:lsdException w:name="No Spacing" w:semiHidden="0" w:uiPriority="1" w:unhideWhenUsed="0" w:qFormat="1"/>
+    <w:lsdException w:name="Light Shading" w:semiHidden="0" w:uiPriority="60" w:unhideWhenUsed="0"/>
+    <w:lsdException w:name="Light List" w:semiHidden="0" w:uiPriority="61" w:unhideWhenUsed="0"/>
+    <w:lsdException w:name="Light Grid" w:semiHidden="0" w:uiPriority="62" w:unhideWhenUsed="0"/>
+    <w:lsdException w:name="Medium Shading 1" w:semiHidden="0" w:uiPriority="63" w:unhideWhenUsed="0"/>
+    <w:lsdException w:name="Medium Shading 2" w:semiHidden="0" w:uiPriority="64" w:unhideWhenUsed="0"/>
+    <w:lsdException w:name="Medium List 1" w:semiHidden="0" w:uiPriority="65" w:unhideWhenUsed="0"/>
+    <w:lsdException w:name="Medium List 2" w:semiHidden="0" w:uiPriority="66" w:unhideWhenUsed="0"/>
+    <w:lsdException w:name="Medium Grid 1" w:semiHidden="0" w:uiPriority="67" w:unhideWhenUsed="0"/>
+    <w:lsdException w:name="Medium Grid 2" w:semiHidden="0" w:uiPriority="68" w:unhideWhenUsed="0"/>
+    <w:lsdException w:name="Medium Grid 3" w:semiHidden="0" w:uiPriority="69" w:unhideWhenUsed="0"/>
+    <w:lsdException w:name="Dark List" w:semiHidden="0" w:uiPriority="70" w:unhideWhenUsed="0"/>
+    <w:lsdException w:name="Colorful Shading" w:semiHidden="0" w:uiPriority="71" w:unhideWhenUsed="0"/>
+    <w:lsdException w:name="Colorful List" w:semiHidden="0" w:uiPriority="72" w:unhideWhenUsed="0"/>
+    <w:lsdException w:name="Colorful Grid" w:semiHidden="0" w:uiPriority="73" w:unhideWhenUsed="0"/>
+    <w:lsdException w:name="Light Shading Accent 1" w:semiHidden="0" w:uiPriority="60" w:unhideWhenUsed="0"/>
+    <w:lsdException w:name="Light List Accent 1" w:semiHidden="0" w:uiPriority="61" w:unhideWhenUsed="0"/>
+    <w:lsdException w:name="Light Grid Accent 1" w:semiHidden="0" w:uiPriority="62" w:unhideWhenUsed="0"/>
+    <w:lsdException w:name="Medium Shading 1 Accent 1" w:semiHidden="0" w:uiPriority="63" w:unhideWhenUsed="0"/>
+    <w:lsdException w:name="Medium Shading 2 Accent 1" w:semiHidden="0" w:uiPriority="64" w:unhideWhenUsed="0"/>
+    <w:lsdException w:name="Medium List 1 Accent 1" w:semiHidden="0" w:uiPriority="65" w:unhideWhenUsed="0"/>
+    <w:lsdException w:name="Revision" w:unhideWhenUsed="0"/>
+    <w:lsdException w:name="List Paragraph" w:semiHidden="0" w:uiPriority="34" w:unhideWhenUsed="0" w:qFormat="1"/>
+    <w:lsdException w:name="Quote" w:semiHidden="0" w:uiPriority="29" w:unhideWhenUsed="0" w:qFormat="1"/>
+    <w:lsdException w:name="Intense Quote" w:semiHidden="0" w:uiPriority="30" w:unhideWhenUsed="0" w:qFormat="1"/>
+    <w:lsdException w:name="Medium List 2 Accent 1" w:semiHidden="0" w:uiPriority="66" w:unhideWhenUsed="0"/>
+    <w:lsdException w:name="Medium Grid 1 Accent 1" w:semiHidden="0" w:uiPriority="67" w:unhideWhenUsed="0"/>
+    <w:lsdException w:name="Medium Grid 2 Accent 1" w:semiHidden="0" w:uiPriority="68" w:unhideWhenUsed="0"/>
+    <w:lsdException w:name="Medium Grid 3 Accent 1" w:semiHidden="0" w:uiPriority="69" w:unhideWhenUsed="0"/>
+    <w:lsdException w:name="Dark List Accent 1" w:semiHidden="0" w:uiPriority="70" w:unhideWhenUsed="0"/>
+    <w:lsdException w:name="Colorful Shading Accent 1" w:semiHidden="0" w:uiPriority="71" w:unhideWhenUsed="0"/>
+    <w:lsdException w:name="Colorful List Accent 1" w:semiHidden="0" w:uiPriority="72" w:unhideWhenUsed="0"/>
+    <w:lsdException w:name="Colorful Grid Accent 1" w:semiHidden="0" w:uiPriority="73" w:unhideWhenUsed="0"/>
+    <w:lsdException w:name="Light Shading Accent 2" w:semiHidden="0" w:uiPriority="60" w:unhideWhenUsed="0"/>
+    <w:lsdException w:name="Light List Accent 2" w:semiHidden="0" w:uiPriority="61" w:unhideWhenUsed="0"/>
+    <w:lsdException w:name="Light Grid Accent 2" w:semiHidden="0" w:uiPriority="62" w:unhideWhenUsed="0"/>
+    <w:lsdException w:name="Medium Shading 1 Accent 2" w:semiHidden="0" w:uiPriority="63" w:unhideWhenUsed="0"/>
+    <w:lsdException w:name="Medium Shading 2 Accent 2" w:semiHidden="0" w:uiPriority="64" w:unhideWhenUsed="0"/>
+    <w:lsdException w:name="Medium List 1 Accent 2" w:semiHidden="0" w:uiPriority="65" w:unhideWhenUsed="0"/>
+    <w:lsdException w:name="Medium List 2 Accent 2" w:semiHidden="0" w:uiPriority="66" w:unhideWhenUsed="0"/>
+    <w:lsdException w:name="Medium Grid 1 Accent 2" w:semiHidden="0" w:uiPriority="67" w:unhideWhenUsed="0"/>
+    <w:lsdException w:name="Medium Grid 2 Accent 2" w:semiHidden="0" w:uiPriority="68" w:unhideWhenUsed="0"/>
+    <w:lsdException w:name="Medium Grid 3 Accent 2" w:semiHidden="0" w:uiPriority="69" w:unhideWhenUsed="0"/>
+    <w:lsdException w:name="Dark List Accent 2" w:semiHidden="0" w:uiPriority="70" w:unhideWhenUsed="0"/>
+    <w:lsdException w:name="Colorful Shading Accent 2" w:semiHidden="0" w:uiPriority="71" w:unhideWhenUsed="0"/>
+    <w:lsdException w:name="Colorful List Accent 2" w:semiHidden="0" w:uiPriority="72" w:unhideWhenUsed="0"/>
+    <w:lsdException w:name="Colorful Grid Accent 2" w:semiHidden="0" w:uiPriority="73" w:unhideWhenUsed="0"/>
+    <w:lsdException w:name="Light Shading Accent 3" w:semiHidden="0" w:uiPriority="60" w:unhideWhenUsed="0"/>
+    <w:lsdException w:name="Light List Accent 3" w:semiHidden="0" w:uiPriority="61" w:unhideWhenUsed="0"/>
+    <w:lsdException w:name="Light Grid Accent 3" w:semiHidden="0" w:uiPriority="62" w:unhideWhenUsed="0"/>
+    <w:lsdException w:name="Medium Shading 1 Accent 3" w:semiHidden="0" w:uiPriority="63" w:unhideWhenUsed="0"/>
+    <w:lsdException w:name="Medium Shading 2 Accent 3" w:semiHidden="0" w:uiPriority="64" w:unhideWhenUsed="0"/>
+    <w:lsdException w:name="Medium List 1 Accent 3" w:semiHidden="0" w:uiPriority="65" w:unhideWhenUsed="0"/>
+    <w:lsdException w:name="Medium List 2 Accent 3" w:semiHidden="0" w:uiPriority="66" w:unhideWhenUsed="0"/>
+    <w:lsdException w:name="Medium Grid 1 Accent 3" w:semiHidden="0" w:uiPriority="67" w:unhideWhenUsed="0"/>
+    <w:lsdException w:name="Medium Grid 2 Accent 3" w:semiHidden="0" w:uiPriority="68" w:unhideWhenUsed="0"/>
+    <w:lsdException w:name="Medium Grid 3 Accent 3" w:semiHidden="0" w:uiPriority="69" w:unhideWhenUsed="0"/>
+    <w:lsdException w:name="Dark List Accent 3" w:semiHidden="0" w:uiPriority="70" w:unhideWhenUsed="0"/>
+    <w:lsdException w:name="Colorful Shading Accent 3" w:semiHidden="0" w:uiPriority="71" w:unhideWhenUsed="0"/>
+    <w:lsdException w:name="Colorful List Accent 3" w:semiHidden="0" w:uiPriority="72" w:unhideWhenUsed="0"/>
+    <w:lsdException w:name="Colorful Grid Accent 3" w:semiHidden="0" w:uiPriority="73" w:unhideWhenUsed="0"/>
+    <w:lsdException w:name="Light Shading Accent 4" w:semiHidden="0" w:uiPriority="60" w:unhideWhenUsed="0"/>
+    <w:lsdException w:name="Light List Accent 4" w:semiHidden="0" w:uiPriority="61" w:unhideWhenUsed="0"/>
+    <w:lsdException w:name="Light Grid Accent 4" w:semiHidden="0" w:uiPriority="62" w:unhideWhenUsed="0"/>
+    <w:lsdException w:name="Medium Shading 1 Accent 4" w:semiHidden="0" w:uiPriority="63" w:unhideWhenUsed="0"/>
+    <w:lsdException w:name="Medium Shading 2 Accent 4" w:semiHidden="0" w:uiPriority="64" w:unhideWhenUsed="0"/>
+    <w:lsdException w:name="Medium List 1 Accent 4" w:semiHidden="0" w:uiPriority="65" w:unhideWhenUsed="0"/>
+    <w:lsdException w:name="Medium List 2 Accent 4" w:semiHidden="0" w:uiPriority="66" w:unhideWhenUsed="0"/>
+    <w:lsdException w:name="Medium Grid 1 Accent 4" w:semiHidden="0" w:uiPriority="67" w:unhideWhenUsed="0"/>
+    <w:lsdException w:name="Medium Grid 2 Accent 4" w:semiHidden="0" w:uiPriority="68" w:unhideWhenUsed="0"/>
+    <w:lsdException w:name="Medium Grid 3 Accent 4" w:semiHidden="0" w:uiPriority="69" w:unhideWhenUsed="0"/>
+    <w:lsdException w:name="Dark List Accent 4" w:semiHidden="0" w:uiPriority="70" w:unhideWhenUsed="0"/>
+    <w:lsdException w:name="Colorful Shading Accent 4" w:semiHidden="0" w:uiPriority="71" w:unhideWhenUsed="0"/>
+    <w:lsdException w:name="Colorful List Accent 4" w:semiHidden="0" w:uiPriority="72" w:unhideWhenUsed="0"/>
+    <w:lsdException w:name="Colorful Grid Accent 4" w:semiHidden="0" w:uiPriority="73" w:unhideWhenUsed="0"/>
+    <w:lsdException w:name="Light Shading Accent 5" w:semiHidden="0" w:uiPriority="60" w:unhideWhenUsed="0"/>
+    <w:lsdException w:name="Light List Accent 5" w:semiHidden="0" w:uiPriority="61" w:unhideWhenUsed="0"/>
+    <w:lsdException w:name="Light Grid Accent 5" w:semiHidden="0" w:uiPriority="62" w:unhideWhenUsed="0"/>
+    <w:lsdException w:name="Medium Shading 1 Accent 5" w:semiHidden="0" w:uiPriority="63" w:unhideWhenUsed="0"/>
+    <w:lsdException w:name="Medium Shading 2 Accent 5" w:semiHidden="0" w:uiPriority="64" w:unhideWhenUsed="0"/>
+    <w:lsdException w:name="Medium List 1 Accent 5" w:semiHidden="0" w:uiPriority="65" w:unhideWhenUsed="0"/>
+    <w:lsdException w:name="Medium List 2 Accent 5" w:semiHidden="0" w:uiPriority="66" w:unhideWhenUsed="0"/>
+    <w:lsdException w:name="Medium Grid 1 Accent 5" w:semiHidden="0" w:uiPriority="67" w:unhideWhenUsed="0"/>
+    <w:lsdException w:name="Medium Grid 2 Accent 5" w:semiHidden="0" w:uiPriority="68" w:unhideWhenUsed="0"/>
+    <w:lsdException w:name="Medium Grid 3 Accent 5" w:semiHidden="0" w:uiPriority="69" w:unhideWhenUsed="0"/>
+    <w:lsdException w:name="Dark List Accent 5" w:semiHidden="0" w:uiPriority="70" w:unhideWhenUsed="0"/>
+    <w:lsdException w:name="Colorful Shading Accent 5" w:semiHidden="0" w:uiPriority="71" w:unhideWhenUsed="0"/>
+    <w:lsdException w:name="Colorful List Accent 5" w:semiHidden="0" w:uiPriority="72" w:unhideWhenUsed="0"/>
+    <w:lsdException w:name="Colorful Grid Accent 5" w:semiHidden="0" w:uiPriority="73" w:unhideWhenUsed="0"/>
+    <w:lsdException w:name="Light Shading Accent 6" w:semiHidden="0" w:uiPriority="60" w:unhideWhenUsed="0"/>
+    <w:lsdException w:name="Light List Accent 6" w:semiHidden="0" w:uiPriority="61" w:unhideWhenUsed="0"/>
+    <w:lsdException w:name="Light Grid Accent 6" w:semiHidden="0" w:uiPriority="62" w:unhideWhenUsed="0"/>
+    <w:lsdException w:name="Medium Shading 1 Accent 6" w:semiHidden="0" w:uiPriority="63" w:unhideWhenUsed="0"/>
+    <w:lsdException w:name="Medium Shading 2 Accent 6" w:semiHidden="0" w:uiPriority="64" w:unhideWhenUsed="0"/>
+    <w:lsdException w:name="Medium List 1 Accent 6" w:semiHidden="0" w:uiPriority="65" w:unhideWhenUsed="0"/>
+    <w:lsdException w:name="Medium List 2 Accent 6" w:semiHidden="0" w:uiPriority="66" w:unhideWhenUsed="0"/>
+    <w:lsdException w:name="Medium Grid 1 Accent 6" w:semiHidden="0" w:uiPriority="67" w:unhideWhenUsed="0"/>
+    <w:lsdException w:name="Medium Grid 2 Accent 6" w:semiHidden="0" w:uiPriority="68" w:unhideWhenUsed="0"/>
+    <w:lsdException w:name="Medium Grid 3 Accent 6" w:semiHidden="0" w:uiPriority="69" w:unhideWhenUsed="0"/>
+    <w:lsdException w:name="Dark List Accent 6" w:semiHidden="0" w:uiPriority="70" w:unhideWhenUsed="0"/>
+    <w:lsdException w:name="Colorful Shading Accent 6" w:semiHidden="0" w:uiPriority="71" w:unhideWhenUsed="0"/>
+    <w:lsdException w:name="Colorful List Accent 6" w:semiHidden="0" w:uiPriority="72" w:unhideWhenUsed="0"/>
+    <w:lsdException w:name="Colorful Grid Accent 6" w:semiHidden="0" w:uiPriority="73" w:unhideWhenUsed="0"/>
+    <w:lsdException w:name="Subtle Emphasis" w:semiHidden="0" w:uiPriority="19" w:unhideWhenUsed="0" w:qFormat="1"/>
+    <w:lsdException w:name="Intense Emphasis" w:semiHidden="0" w:uiPriority="21" w:unhideWhenUsed="0" w:qFormat="1"/>
+    <w:lsdException w:name="Subtle Reference" w:semiHidden="0" w:uiPriority="31" w:unhideWhenUsed="0" w:qFormat="1"/>
+    <w:lsdException w:name="Intense Reference" w:semiHidden="0" w:uiPriority="32" w:unhideWhenUsed="0" w:qFormat="1"/>
+    <w:lsdException w:name="Book Title" w:semiHidden="0" w:uiPriority="33" w:unhideWhenUsed="0" w:qFormat="1"/>
+    <w:lsdException w:name="Bibliography" w:uiPriority="37"/>
+    <w:lsdException w:name="TOC Heading" w:uiPriority="39" w:qFormat="1"/>
+  </w:latentStyles>
+  <w:style w:type="paragraph" w:default="1" w:styleId="Normal">
+    <w:name w:val="Normal"/>
+    <w:qFormat/>
+  </w:style>
+  <w:style w:type="paragraph" w:styleId="Heading1">
+    <w:name w:val="heading 1"/>
+    <w:basedOn w:val="Normal"/>
+    <w:next w:val="Normal"/>
+    <w:link w:val="Heading1Char"/>
+    <w:uiPriority w:val="9"/>
+    <w:qFormat/>
+    <w:rsid w:val="001F5731"/>
+    <w:pPr>
+      <w:keepNext/>
+      <w:keepLines/>
+      <w:spacing w:before="480" w:after="0"/>
+      <w:outlineLvl w:val="0"/>
+    </w:pPr>
+    <w:rPr>
+      <w:rFonts w:asciiTheme="majorHAnsi" w:eastAsiaTheme="majorEastAsia" w:hAnsiTheme="majorHAnsi" w:cstheme="majorBidi"/>
+      <w:b/>
+      <w:bCs/>
+      <w:color w:val="365F91" w:themeColor="accent1" w:themeShade="BF"/>
+      <w:sz w:val="28"/>
+      <w:szCs w:val="28"/>
+    </w:rPr>
+  </w:style>
+  <w:style w:type="character" w:default="1" w:styleId="DefaultParagraphFont">
+    <w:name w:val="Default Paragraph Font"/>
+    <w:uiPriority w:val="1"/>
+    <w:semiHidden/>
+    <w:unhideWhenUsed/>
+  </w:style>
+  <w:style w:type="table" w:default="1" w:styleId="TableNormal">
+    <w:name w:val="Normal Table"/>
+    <w:uiPriority w:val="99"/>
+    <w:semiHidden/>
+    <w:unhideWhenUsed/>
+    <w:tblPr>
+      <w:tblInd w:w="0" w:type="dxa"/>
+      <w:tblCellMar>
+        <w:top w:w="0" w:type="dxa"/>
+        <w:left w:w="108" w:type="dxa"/>
+        <w:bottom w:w="0" w:type="dxa"/>
+        <w:right w:w="108" w:type="dxa"/>
+      </w:tblCellMar>
+    </w:tblPr>
+  </w:style>
+  <w:style w:type="numbering" w:default="1" w:styleId="NoList">
+    <w:name w:val="No List"/>
+    <w:uiPriority w:val="99"/>
+    <w:semiHidden/>
+    <w:unhideWhenUsed/>
+  </w:style>
+  <w:style w:type="character" w:customStyle="1" w:styleId="Heading1Char">
+    <w:name w:val="Heading 1 Char"/>
+    <w:basedOn w:val="DefaultParagraphFont"/>
+    <w:link w:val="Heading1"/>
+    <w:uiPriority w:val="9"/>
+    <w:rsid w:val="001F5731"/>
+    <w:rPr>
+      <w:rFonts w:asciiTheme="majorHAnsi" w:eastAsiaTheme="majorEastAsia" w:hAnsiTheme="majorHAnsi" w:cstheme="majorBidi"/>
+      <w:b/>
+      <w:bCs/>
+      <w:color w:val="365F91" w:themeColor="accent1" w:themeShade="BF"/>
+      <w:sz w:val="28"/>
+      <w:szCs w:val="28"/>
+    </w:rPr>
+  </w:style>
+  <w:style w:type="table" w:styleId="TableGrid">
+    <w:name w:val="Table Grid"/>
+    <w:basedOn w:val="TableNormal"/>
+    <w:uiPriority w:val="59"/>
+    <w:rsid w:val="001F5731"/>
+    <w:pPr>
+      <w:spacing w:after="0" w:line="240" w:lineRule="auto"/>
+    </w:pPr>
+    <w:tblPr>
+      <w:tblInd w:w="0" w:type="dxa"/>
+      <w:tblBorders>
+        <w:top w:val="single" w:sz="4" w:space="0" w:color="auto"/>
+        <w:left w:val="single" w:sz="4" w:space="0" w:color="auto"/>
+        <w:bottom w:val="single" w:sz="4" w:space="0" w:color="auto"/>
+        <w:right w:val="single" w:sz="4" w:space="0" w:color="auto"/>
+        <w:insideH w:val="single" w:sz="4" w:space="0" w:color="auto"/>
+        <w:insideV w:val="single" w:sz="4" w:space="0" w:color="auto"/>
+      </w:tblBorders>
+      <w:tblCellMar>
+        <w:top w:w="0" w:type="dxa"/>
+        <w:left w:w="108" w:type="dxa"/>
+        <w:bottom w:w="0" w:type="dxa"/>
+        <w:right w:w="108" w:type="dxa"/>
+      </w:tblCellMar>
+    </w:tblPr>
+  </w:style>
+  <w:style w:type="paragraph" w:styleId="ListParagraph">
+    <w:name w:val="List Paragraph"/>
+    <w:basedOn w:val="Normal"/>
+    <w:uiPriority w:val="34"/>
+    <w:qFormat/>
+    <w:rsid w:val="006467D5"/>
+    <w:pPr>
+      <w:ind w:left="720"/>
+      <w:contextualSpacing/>
+    </w:pPr>
+  </w:style>
+</w:styles>
+</file>
+
+<file path=word/stylesWithEffects.xml><?xml version="1.0" encoding="utf-8"?>
+<w:styles xmlns:wpc="http://schemas.microsoft.com/office/word/2010/wordprocessingCanvas" xmlns:mc="http://schemas.openxmlformats.org/markup-compatibility/2006" xmlns:o="urn:schemas-microsoft-com:office:office" xmlns:r="http://schemas.openxmlformats.org/officeDocument/2006/relationships" xmlns:m="http://schemas.openxmlformats.org/officeDocument/2006/math" xmlns:v="urn:schemas-microsoft-com:vml" xmlns:wp14="http://schemas.microsoft.com/office/word/2010/wordprocessingDrawing" xmlns:wp="http://schemas.openxmlformats.org/drawingml/2006/wordprocessingDrawing" xmlns:w10="urn:schemas-microsoft-com:office:word" xmlns:w="http://schemas.openxmlformats.org/wordprocessingml/2006/main" xmlns:w14="http://schemas.microsoft.com/office/word/2010/wordml" xmlns:wpg="http://schemas.microsoft.com/office/word/2010/wordprocessingGroup" xmlns:wpi="http://schemas.microsoft.com/office/word/2010/wordprocessingInk" xmlns:wne="http://schemas.microsoft.com/office/word/2006/wordml" xmlns:wps="http://schemas.microsoft.com/office/word/2010/wordprocessingShape" mc:Ignorable="w14 wp14">
+  <w:docDefaults>
+    <w:rPrDefault>
+      <w:rPr>
+        <w:rFonts w:asciiTheme="minorHAnsi" w:eastAsiaTheme="minorHAnsi" w:hAnsiTheme="minorHAnsi" w:cstheme="minorBidi"/>
+        <w:sz w:val="22"/>
+        <w:szCs w:val="22"/>
+        <w:lang w:val="en-US" w:eastAsia="en-US" w:bidi="ar-SA"/>
+      </w:rPr>
+    </w:rPrDefault>
+    <w:pPrDefault>
+      <w:pPr>
+        <w:spacing w:after="200" w:line="276" w:lineRule="auto"/>
+      </w:pPr>
+    </w:pPrDefault>
+  </w:docDefaults>
+  <w:latentStyles w:defLockedState="0" w:defUIPriority="99" w:defSemiHidden="1" w:defUnhideWhenUsed="1" w:defQFormat="0" w:count="267">
+    <w:lsdException w:name="Normal" w:semiHidden="0" w:uiPriority="0" w:unhideWhenUsed="0" w:qFormat="1"/>
+    <w:lsdException w:name="heading 1" w:semiHidden="0" w:uiPriority="9" w:unhideWhenUsed="0" w:qFormat="1"/>
+    <w:lsdException w:name="heading 2" w:uiPriority="9" w:qFormat="1"/>
+    <w:lsdException w:name="heading 3" w:uiPriority="9" w:qFormat="1"/>
+    <w:lsdException w:name="heading 4" w:uiPriority="9" w:qFormat="1"/>
+    <w:lsdException w:name="heading 5" w:uiPriority="9" w:qFormat="1"/>
+    <w:lsdException w:name="heading 6" w:uiPriority="9" w:qFormat="1"/>
+    <w:lsdException w:name="heading 7" w:uiPriority="9" w:qFormat="1"/>
+    <w:lsdException w:name="heading 8" w:uiPriority="9" w:qFormat="1"/>
+    <w:lsdException w:name="heading 9" w:uiPriority="9" w:qFormat="1"/>
+    <w:lsdException w:name="toc 1" w:uiPriority="39"/>
+    <w:lsdException w:name="toc 2" w:uiPriority="39"/>
+    <w:lsdException w:name="toc 3" w:uiPriority="39"/>
+    <w:lsdException w:name="toc 4" w:uiPriority="39"/>
+    <w:lsdException w:name="toc 5" w:uiPriority="39"/>
+    <w:lsdException w:name="toc 6" w:uiPriority="39"/>
+    <w:lsdException w:name="toc 7" w:uiPriority="39"/>
+    <w:lsdException w:name="toc 8" w:uiPriority="39"/>
+    <w:lsdException w:name="toc 9" w:uiPriority="39"/>
+    <w:lsdException w:name="caption" w:uiPriority="35" w:qFormat="1"/>
+    <w:lsdException w:name="Title" w:semiHidden="0" w:uiPriority="10" w:unhideWhenUsed="0" w:qFormat="1"/>
+    <w:lsdException w:name="Default Paragraph Font" w:uiPriority="1"/>
+    <w:lsdException w:name="Subtitle" w:semiHidden="0" w:uiPriority="11" w:unhideWhenUsed="0" w:qFormat="1"/>
+    <w:lsdException w:name="Strong" w:semiHidden="0" w:uiPriority="22" w:unhideWhenUsed="0" w:qFormat="1"/>
+    <w:lsdException w:name="Emphasis" w:semiHidden="0" w:uiPriority="20" w:unhideWhenUsed="0" w:qFormat="1"/>
+    <w:lsdException w:name="Table Grid" w:semiHidden="0" w:uiPriority="59" w:unhideWhenUsed="0"/>
+    <w:lsdException w:name="Placeholder Text" w:unhideWhenUsed="0"/>
+    <w:lsdException w:name="No Spacing" w:semiHidden="0" w:uiPriority="1" w:unhideWhenUsed="0" w:qFormat="1"/>
+    <w:lsdException w:name="Light Shading" w:semiHidden="0" w:uiPriority="60" w:unhideWhenUsed="0"/>
+    <w:lsdException w:name="Light List" w:semiHidden="0" w:uiPriority="61" w:unhideWhenUsed="0"/>
+    <w:lsdException w:name="Light Grid" w:semiHidden="0" w:uiPriority="62" w:unhideWhenUsed="0"/>
+    <w:lsdException w:name="Medium Shading 1" w:semiHidden="0" w:uiPriority="63" w:unhideWhenUsed="0"/>
+    <w:lsdException w:name="Medium Shading 2" w:semiHidden="0" w:uiPriority="64" w:unhideWhenUsed="0"/>
+    <w:lsdException w:name="Medium List 1" w:semiHidden="0" w:uiPriority="65" w:unhideWhenUsed="0"/>
+    <w:lsdException w:name="Medium List 2" w:semiHidden="0" w:uiPriority="66" w:unhideWhenUsed="0"/>
+    <w:lsdException w:name="Medium Grid 1" w:semiHidden="0" w:uiPriority="67" w:unhideWhenUsed="0"/>
+    <w:lsdException w:name="Medium Grid 2" w:semiHidden="0" w:uiPriority="68" w:unhideWhenUsed="0"/>
+    <w:lsdException w:name="Medium Grid 3" w:semiHidden="0" w:uiPriority="69" w:unhideWhenUsed="0"/>
+    <w:lsdException w:name="Dark List" w:semiHidden="0" w:uiPriority="70" w:unhideWhenUsed="0"/>
+    <w:lsdException w:name="Colorful Shading" w:semiHidden="0" w:uiPriority="71" w:unhideWhenUsed="0"/>
+    <w:lsdException w:name="Colorful List" w:semiHidden="0" w:uiPriority="72" w:unhideWhenUsed="0"/>
+    <w:lsdException w:name="Colorful Grid" w:semiHidden="0" w:uiPriority="73" w:unhideWhenUsed="0"/>
+    <w:lsdException w:name="Light Shading Accent 1" w:semiHidden="0" w:uiPriority="60" w:unhideWhenUsed="0"/>
+    <w:lsdException w:name="Light List Accent 1" w:semiHidden="0" w:uiPriority="61" w:unhideWhenUsed="0"/>
+    <w:lsdException w:name="Light Grid Accent 1" w:semiHidden="0" w:uiPriority="62" w:unhideWhenUsed="0"/>
+    <w:lsdException w:name="Medium Shading 1 Accent 1" w:semiHidden="0" w:uiPriority="63" w:unhideWhenUsed="0"/>
+    <w:lsdException w:name="Medium Shading 2 Accent 1" w:semiHidden="0" w:uiPriority="64" w:unhideWhenUsed="0"/>
+    <w:lsdException w:name="Medium List 1 Accent 1" w:semiHidden="0" w:uiPriority="65" w:unhideWhenUsed="0"/>
+    <w:lsdException w:name="Revision" w:unhideWhenUsed="0"/>
+    <w:lsdException w:name="List Paragraph" w:semiHidden="0" w:uiPriority="34" w:unhideWhenUsed="0" w:qFormat="1"/>
+    <w:lsdException w:name="Quote" w:semiHidden="0" w:uiPriority="29" w:unhideWhenUsed="0" w:qFormat="1"/>
+    <w:lsdException w:name="Intense Quote" w:semiHidden="0" w:uiPriority="30" w:unhideWhenUsed="0" w:qFormat="1"/>
+    <w:lsdException w:name="Medium List 2 Accent 1" w:semiHidden="0" w:uiPriority="66" w:unhideWhenUsed="0"/>
+    <w:lsdException w:name="Medium Grid 1 Accent 1" w:semiHidden="0" w:uiPriority="67" w:unhideWhenUsed="0"/>
+    <w:lsdException w:name="Medium Grid 2 Accent 1" w:semiHidden="0" w:uiPriority="68" w:unhideWhenUsed="0"/>
+    <w:lsdException w:name="Medium Grid 3 Accent 1" w:semiHidden="0" w:uiPriority="69" w:unhideWhenUsed="0"/>
+    <w:lsdException w:name="Dark List Accent 1" w:semiHidden="0" w:uiPriority="70" w:unhideWhenUsed="0"/>
+    <w:lsdException w:name="Colorful Shading Accent 1" w:semiHidden="0" w:uiPriority="71" w:unhideWhenUsed="0"/>
+    <w:lsdException w:name="Colorful List Accent 1" w:semiHidden="0" w:uiPriority="72" w:unhideWhenUsed="0"/>
+    <w:lsdException w:name="Colorful Grid Accent 1" w:semiHidden="0" w:uiPriority="73" w:unhideWhenUsed="0"/>
+    <w:lsdException w:name="Light Shading Accent 2" w:semiHidden="0" w:uiPriority="60" w:unhideWhenUsed="0"/>
+    <w:lsdException w:name="Light List Accent 2" w:semiHidden="0" w:uiPriority="61" w:unhideWhenUsed="0"/>
+    <w:lsdException w:name="Light Grid Accent 2" w:semiHidden="0" w:uiPriority="62" w:unhideWhenUsed="0"/>
+    <w:lsdException w:name="Medium Shading 1 Accent 2" w:semiHidden="0" w:uiPriority="63" w:unhideWhenUsed="0"/>
+    <w:lsdException w:name="Medium Shading 2 Accent 2" w:semiHidden="0" w:uiPriority="64" w:unhideWhenUsed="0"/>
+    <w:lsdException w:name="Medium List 1 Accent 2" w:semiHidden="0" w:uiPriority="65" w:unhideWhenUsed="0"/>
+    <w:lsdException w:name="Medium List 2 Accent 2" w:semiHidden="0" w:uiPriority="66" w:unhideWhenUsed="0"/>
+    <w:lsdException w:name="Medium Grid 1 Accent 2" w:semiHidden="0" w:uiPriority="67" w:unhideWhenUsed="0"/>
+    <w:lsdException w:name="Medium Grid 2 Accent 2" w:semiHidden="0" w:uiPriority="68" w:unhideWhenUsed="0"/>
+    <w:lsdException w:name="Medium Grid 3 Accent 2" w:semiHidden="0" w:uiPriority="69" w:unhideWhenUsed="0"/>
+    <w:lsdException w:name="Dark List Accent 2" w:semiHidden="0" w:uiPriority="70" w:unhideWhenUsed="0"/>
+    <w:lsdException w:name="Colorful Shading Accent 2" w:semiHidden="0" w:uiPriority="71" w:unhideWhenUsed="0"/>
+    <w:lsdException w:name="Colorful List Accent 2" w:semiHidden="0" w:uiPriority="72" w:unhideWhenUsed="0"/>
+    <w:lsdException w:name="Colorful Grid Accent 2" w:semiHidden="0" w:uiPriority="73" w:unhideWhenUsed="0"/>
+    <w:lsdException w:name="Light Shading Accent 3" w:semiHidden="0" w:uiPriority="60" w:unhideWhenUsed="0"/>
+    <w:lsdException w:name="Light List Accent 3" w:semiHidden="0" w:uiPriority="61" w:unhideWhenUsed="0"/>
+    <w:lsdException w:name="Light Grid Accent 3" w:semiHidden="0" w:uiPriority="62" w:unhideWhenUsed="0"/>
+    <w:lsdException w:name="Medium Shading 1 Accent 3" w:semiHidden="0" w:uiPriority="63" w:unhideWhenUsed="0"/>
+    <w:lsdException w:name="Medium Shading 2 Accent 3" w:semiHidden="0" w:uiPriority="64" w:unhideWhenUsed="0"/>
+    <w:lsdException w:name="Medium List 1 Accent 3" w:semiHidden="0" w:uiPriority="65" w:unhideWhenUsed="0"/>
+    <w:lsdException w:name="Medium List 2 Accent 3" w:semiHidden="0" w:uiPriority="66" w:unhideWhenUsed="0"/>
+    <w:lsdException w:name="Medium Grid 1 Accent 3" w:semiHidden="0" w:uiPriority="67" w:unhideWhenUsed="0"/>
+    <w:lsdException w:name="Medium Grid 2 Accent 3" w:semiHidden="0" w:uiPriority="68" w:unhideWhenUsed="0"/>
+    <w:lsdException w:name="Medium Grid 3 Accent 3" w:semiHidden="0" w:uiPriority="69" w:unhideWhenUsed="0"/>
+    <w:lsdException w:name="Dark List Accent 3" w:semiHidden="0" w:uiPriority="70" w:unhideWhenUsed="0"/>
+    <w:lsdException w:name="Colorful Shading Accent 3" w:semiHidden="0" w:uiPriority="71" w:unhideWhenUsed="0"/>
+    <w:lsdException w:name="Colorful List Accent 3" w:semiHidden="0" w:uiPriority="72" w:unhideWhenUsed="0"/>
+    <w:lsdException w:name="Colorful Grid Accent 3" w:semiHidden="0" w:uiPriority="73" w:unhideWhenUsed="0"/>
+    <w:lsdException w:name="Light Shading Accent 4" w:semiHidden="0" w:uiPriority="60" w:unhideWhenUsed="0"/>
+    <w:lsdException w:name="Light List Accent 4" w:semiHidden="0" w:uiPriority="61" w:unhideWhenUsed="0"/>
+    <w:lsdException w:name="Light Grid Accent 4" w:semiHidden="0" w:uiPriority="62" w:unhideWhenUsed="0"/>
+    <w:lsdException w:name="Medium Shading 1 Accent 4" w:semiHidden="0" w:uiPriority="63" w:unhideWhenUsed="0"/>
+    <w:lsdException w:name="Medium Shading 2 Accent 4" w:semiHidden="0" w:uiPriority="64" w:unhideWhenUsed="0"/>
+    <w:lsdException w:name="Medium List 1 Accent 4" w:semiHidden="0" w:uiPriority="65" w:unhideWhenUsed="0"/>
+    <w:lsdException w:name="Medium List 2 Accent 4" w:semiHidden="0" w:uiPriority="66" w:unhideWhenUsed="0"/>
+    <w:lsdException w:name="Medium Grid 1 Accent 4" w:semiHidden="0" w:uiPriority="67" w:unhideWhenUsed="0"/>
+    <w:lsdException w:name="Medium Grid 2 Accent 4" w:semiHidden="0" w:uiPriority="68" w:unhideWhenUsed="0"/>
+    <w:lsdException w:name="Medium Grid 3 Accent 4" w:semiHidden="0" w:uiPriority="69" w:unhideWhenUsed="0"/>
+    <w:lsdException w:name="Dark List Accent 4" w:semiHidden="0" w:uiPriority="70" w:unhideWhenUsed="0"/>
+    <w:lsdException w:name="Colorful Shading Accent 4" w:semiHidden="0" w:uiPriority="71" w:unhideWhenUsed="0"/>
+    <w:lsdException w:name="Colorful List Accent 4" w:semiHidden="0" w:uiPriority="72" w:unhideWhenUsed="0"/>
+    <w:lsdException w:name="Colorful Grid Accent 4" w:semiHidden="0" w:uiPriority="73" w:unhideWhenUsed="0"/>
+    <w:lsdException w:name="Light Shading Accent 5" w:semiHidden="0" w:uiPriority="60" w:unhideWhenUsed="0"/>
+    <w:lsdException w:name="Light List Accent 5" w:semiHidden="0" w:uiPriority="61" w:unhideWhenUsed="0"/>
+    <w:lsdException w:name="Light Grid Accent 5" w:semiHidden="0" w:uiPriority="62" w:unhideWhenUsed="0"/>
+    <w:lsdException w:name="Medium Shading 1 Accent 5" w:semiHidden="0" w:uiPriority="63" w:unhideWhenUsed="0"/>
+    <w:lsdException w:name="Medium Shading 2 Accent 5" w:semiHidden="0" w:uiPriority="64" w:unhideWhenUsed="0"/>
+    <w:lsdException w:name="Medium List 1 Accent 5" w:semiHidden="0" w:uiPriority="65" w:unhideWhenUsed="0"/>
+    <w:lsdException w:name="Medium List 2 Accent 5" w:semiHidden="0" w:uiPriority="66" w:unhideWhenUsed="0"/>
+    <w:lsdException w:name="Medium Grid 1 Accent 5" w:semiHidden="0" w:uiPriority="67" w:unhideWhenUsed="0"/>
+    <w:lsdException w:name="Medium Grid 2 Accent 5" w:semiHidden="0" w:uiPriority="68" w:unhideWhenUsed="0"/>
+    <w:lsdException w:name="Medium Grid 3 Accent 5" w:semiHidden="0" w:uiPriority="69" w:unhideWhenUsed="0"/>
+    <w:lsdException w:name="Dark List Accent 5" w:semiHidden="0" w:uiPriority="70" w:unhideWhenUsed="0"/>
+    <w:lsdException w:name="Colorful Shading Accent 5" w:semiHidden="0" w:uiPriority="71" w:unhideWhenUsed="0"/>
+    <w:lsdException w:name="Colorful List Accent 5" w:semiHidden="0" w:uiPriority="72" w:unhideWhenUsed="0"/>
+    <w:lsdException w:name="Colorful Grid Accent 5" w:semiHidden="0" w:uiPriority="73" w:unhideWhenUsed="0"/>
+    <w:lsdException w:name="Light Shading Accent 6" w:semiHidden="0" w:uiPriority="60" w:unhideWhenUsed="0"/>
+    <w:lsdException w:name="Light List Accent 6" w:semiHidden="0" w:uiPriority="61" w:unhideWhenUsed="0"/>
+    <w:lsdException w:name="Light Grid Accent 6" w:semiHidden="0" w:uiPriority="62" w:unhideWhenUsed="0"/>
+    <w:lsdException w:name="Medium Shading 1 Accent 6" w:semiHidden="0" w:uiPriority="63" w:unhideWhenUsed="0"/>
+    <w:lsdException w:name="Medium Shading 2 Accent 6" w:semiHidden="0" w:uiPriority="64" w:unhideWhenUsed="0"/>
+    <w:lsdException w:name="Medium List 1 Accent 6" w:semiHidden="0" w:uiPriority="65" w:unhideWhenUsed="0"/>
+    <w:lsdException w:name="Medium List 2 Accent 6" w:semiHidden="0" w:uiPriority="66" w:unhideWhenUsed="0"/>
+    <w:lsdException w:name="Medium Grid 1 Accent 6" w:semiHidden="0" w:uiPriority="67" w:unhideWhenUsed="0"/>
+    <w:lsdException w:name="Medium Grid 2 Accent 6" w:semiHidden="0" w:uiPriority="68" w:unhideWhenUsed="0"/>
+    <w:lsdException w:name="Medium Grid 3 Accent 6" w:semiHidden="0" w:uiPriority="69" w:unhideWhenUsed="0"/>
+    <w:lsdException w:name="Dark List Accent 6" w:semiHidden="0" w:uiPriority="70" w:unhideWhenUsed="0"/>
+    <w:lsdException w:name="Colorful Shading Accent 6" w:semiHidden="0" w:uiPriority="71" w:unhideWhenUsed="0"/>
+    <w:lsdException w:name="Colorful List Accent 6" w:semiHidden="0" w:uiPriority="72" w:unhideWhenUsed="0"/>
+    <w:lsdException w:name="Colorful Grid Accent 6" w:semiHidden="0" w:uiPriority="73" w:unhideWhenUsed="0"/>
+    <w:lsdException w:name="Subtle Emphasis" w:semiHidden="0" w:uiPriority="19" w:unhideWhenUsed="0" w:qFormat="1"/>
+    <w:lsdException w:name="Intense Emphasis" w:semiHidden="0" w:uiPriority="21" w:unhideWhenUsed="0" w:qFormat="1"/>
+    <w:lsdException w:name="Subtle Reference" w:semiHidden="0" w:uiPriority="31" w:unhideWhenUsed="0" w:qFormat="1"/>
+    <w:lsdException w:name="Intense Reference" w:semiHidden="0" w:uiPriority="32" w:unhideWhenUsed="0" w:qFormat="1"/>
+    <w:lsdException w:name="Book Title" w:semiHidden="0" w:uiPriority="33" w:unhideWhenUsed="0" w:qFormat="1"/>
+    <w:lsdException w:name="Bibliography" w:uiPriority="37"/>
+    <w:lsdException w:name="TOC Heading" w:uiPriority="39" w:qFormat="1"/>
   </w:latentStyles>
   <w:style w:type="paragraph" w:default="1" w:styleId="Normal">
     <w:name w:val="Normal"/>

</xml_diff>